<commit_message>
Fixed d_graph.empty() and added d_graph.remove_edge()
</commit_message>
<xml_diff>
--- a/Practica_3.docx
+++ b/Practica_3.docx
@@ -1,22 +1,7 @@
 
 <file path=word/document.xml><?xml version="1.0" encoding="utf-8"?>
-<w:document xmlns:wpc="http://schemas.microsoft.com/office/word/2010/wordprocessingCanvas" xmlns:cx="http://schemas.microsoft.com/office/drawing/2014/chartex" xmlns:cx1="http://schemas.microsoft.com/office/drawing/2015/9/8/chartex" xmlns:cx2="http://schemas.microsoft.com/office/drawing/2015/10/21/chartex" xmlns:cx3="http://schemas.microsoft.com/office/drawing/2016/5/9/chartex" xmlns:cx4="http://schemas.microsoft.com/office/drawing/2016/5/10/chartex" xmlns:cx5="http://schemas.microsoft.com/office/drawing/2016/5/11/chartex" xmlns:cx6="http://schemas.microsoft.com/office/drawing/2016/5/12/chartex" xmlns:cx7="http://schemas.microsoft.com/office/drawing/2016/5/13/chartex" xmlns:cx8="http://schemas.microsoft.com/office/drawing/2016/5/14/chartex" xmlns:mc="http://schemas.openxmlformats.org/markup-compatibility/2006" xmlns:aink="http://schemas.microsoft.com/office/drawing/2016/ink" xmlns:am3d="http://schemas.microsoft.com/office/drawing/2017/model3d" xmlns:o="urn:schemas-microsoft-com:office:office" xmlns:r="http://schemas.openxmlformats.org/officeDocument/2006/relationships" xmlns:m="http://schemas.openxmlformats.org/officeDocument/2006/math" xmlns:v="urn:schemas-microsoft-com:vml" xmlns:wp14="http://schemas.microsoft.com/office/word/2010/wordprocessingDrawing" xmlns:wp="http://schemas.openxmlformats.org/drawingml/2006/wordprocessingDrawing" xmlns:w10="urn:schemas-microsoft-com:office:word" xmlns:w="http://schemas.openxmlformats.org/wordprocessingml/2006/main" xmlns:w14="http://schemas.microsoft.com/office/word/2010/wordml" xmlns:w15="http://schemas.microsoft.com/office/word/2012/wordml" xmlns:w16cid="http://schemas.microsoft.com/office/word/2016/wordml/cid" xmlns:w16se="http://schemas.microsoft.com/office/word/2015/wordml/symex" xmlns:wpg="http://schemas.microsoft.com/office/word/2010/wordprocessingGroup" xmlns:wpi="http://schemas.microsoft.com/office/word/2010/wordprocessingInk" xmlns:wne="http://schemas.microsoft.com/office/word/2006/wordml" xmlns:wps="http://schemas.microsoft.com/office/word/2010/wordprocessingShape" mc:Ignorable="w14 w15 w16se w16cid wp14">
+<w:document xmlns:wpc="http://schemas.microsoft.com/office/word/2010/wordprocessingCanvas" xmlns:cx="http://schemas.microsoft.com/office/drawing/2014/chartex" xmlns:cx1="http://schemas.microsoft.com/office/drawing/2015/9/8/chartex" xmlns:cx2="http://schemas.microsoft.com/office/drawing/2015/10/21/chartex" xmlns:cx3="http://schemas.microsoft.com/office/drawing/2016/5/9/chartex" xmlns:cx4="http://schemas.microsoft.com/office/drawing/2016/5/10/chartex" xmlns:cx5="http://schemas.microsoft.com/office/drawing/2016/5/11/chartex" xmlns:cx6="http://schemas.microsoft.com/office/drawing/2016/5/12/chartex" xmlns:cx7="http://schemas.microsoft.com/office/drawing/2016/5/13/chartex" xmlns:cx8="http://schemas.microsoft.com/office/drawing/2016/5/14/chartex" xmlns:mc="http://schemas.openxmlformats.org/markup-compatibility/2006" xmlns:aink="http://schemas.microsoft.com/office/drawing/2016/ink" xmlns:am3d="http://schemas.microsoft.com/office/drawing/2017/model3d" xmlns:o="urn:schemas-microsoft-com:office:office" xmlns:r="http://schemas.openxmlformats.org/officeDocument/2006/relationships" xmlns:m="http://schemas.openxmlformats.org/officeDocument/2006/math" xmlns:v="urn:schemas-microsoft-com:vml" xmlns:wp14="http://schemas.microsoft.com/office/word/2010/wordprocessingDrawing" xmlns:wp="http://schemas.openxmlformats.org/drawingml/2006/wordprocessingDrawing" xmlns:w10="urn:schemas-microsoft-com:office:word" xmlns:w="http://schemas.openxmlformats.org/wordprocessingml/2006/main" xmlns:w14="http://schemas.microsoft.com/office/word/2010/wordml" xmlns:w15="http://schemas.microsoft.com/office/word/2012/wordml" xmlns:w16cex="http://schemas.microsoft.com/office/word/2018/wordml/cex" xmlns:w16cid="http://schemas.microsoft.com/office/word/2016/wordml/cid" xmlns:w16="http://schemas.microsoft.com/office/word/2018/wordml" xmlns:w16se="http://schemas.microsoft.com/office/word/2015/wordml/symex" xmlns:wpg="http://schemas.microsoft.com/office/word/2010/wordprocessingGroup" xmlns:wpi="http://schemas.microsoft.com/office/word/2010/wordprocessingInk" xmlns:wne="http://schemas.microsoft.com/office/word/2006/wordml" xmlns:wps="http://schemas.microsoft.com/office/word/2010/wordprocessingShape" mc:Ignorable="w14 w15 w16se w16cid w16 w16cex wp14">
   <w:body>
-    <w:p>
-      <w:r>
-        <w:t>Sergio Vega García</w:t>
-      </w:r>
-      <w:r>
-        <w:t xml:space="preserve"> </w:t>
-      </w:r>
-      <w:r>
-        <w:tab/>
-      </w:r>
-      <w:r>
-        <w:tab/>
-        <w:t>43480752B</w:t>
-      </w:r>
-    </w:p>
     <w:p/>
     <w:p>
       <w:pPr>
@@ -69,8 +54,17 @@
       </w:r>
     </w:p>
     <w:p>
-      <w:r>
-        <w:t xml:space="preserve">El enunciado, básicamente, nos pide </w:t>
+      <w:pPr>
+        <w:jc w:val="both"/>
+      </w:pPr>
+      <w:r>
+        <w:t xml:space="preserve">El enunciado, </w:t>
+      </w:r>
+      <w:r>
+        <w:t>en resumidas cuentas</w:t>
+      </w:r>
+      <w:r>
+        <w:t xml:space="preserve">, nos pide </w:t>
       </w:r>
       <w:r>
         <w:t>realizar</w:t>
@@ -82,7 +76,7 @@
         <w:t>un grafo</w:t>
       </w:r>
       <w:r>
-        <w:t>, suponemos no dirigido</w:t>
+        <w:t xml:space="preserve"> dirigido</w:t>
       </w:r>
       <w:r>
         <w:t>, basado en la población mallorquina</w:t>
@@ -100,21 +94,430 @@
         <w:t>representaría un camino/carretera/autopista que con</w:t>
       </w:r>
       <w:r>
-        <w:t xml:space="preserve">ecta dos vértices(poblaciones). </w:t>
+        <w:t>ecta dos vértices</w:t>
+      </w:r>
+      <w:r>
+        <w:t xml:space="preserve"> </w:t>
+      </w:r>
+      <w:r>
+        <w:t xml:space="preserve">(poblaciones). </w:t>
       </w:r>
     </w:p>
     <w:p>
-      <w:r>
-        <w:t xml:space="preserve">Para conseguir esto necesitaríamos tres estructuras de datos, </w:t>
-      </w:r>
-      <w:r>
-        <w:t xml:space="preserve">el grafo, los </w:t>
-      </w:r>
-      <w:r>
-        <w:t>vértices y las aristas.</w:t>
+      <w:pPr>
+        <w:jc w:val="both"/>
+      </w:pPr>
+      <w:r>
+        <w:t xml:space="preserve">Para conseguir esto </w:t>
+      </w:r>
+      <w:r>
+        <w:t>utilizaremos la estructura de datos de grafo, que cuenta con vértices y aristas</w:t>
+      </w:r>
+      <w:r>
+        <w:t>.</w:t>
+      </w:r>
+      <w:r>
+        <w:t xml:space="preserve"> Utilizaremos la implementación del grafo utilizando listas enlazadas.</w:t>
       </w:r>
     </w:p>
     <w:p>
+      <w:pPr>
+        <w:jc w:val="both"/>
+      </w:pPr>
+      <w:r>
+        <w:rPr>
+          <w:noProof/>
+        </w:rPr>
+        <mc:AlternateContent>
+          <mc:Choice Requires="wps">
+            <w:drawing>
+              <wp:anchor distT="0" distB="0" distL="114300" distR="114300" simplePos="0" relativeHeight="251657214" behindDoc="0" locked="0" layoutInCell="1" allowOverlap="1" wp14:anchorId="7CE7D49E" wp14:editId="70BED468">
+                <wp:simplePos x="0" y="0"/>
+                <wp:positionH relativeFrom="column">
+                  <wp:posOffset>2733514</wp:posOffset>
+                </wp:positionH>
+                <wp:positionV relativeFrom="paragraph">
+                  <wp:posOffset>950595</wp:posOffset>
+                </wp:positionV>
+                <wp:extent cx="914400" cy="286603"/>
+                <wp:effectExtent l="0" t="0" r="6350" b="0"/>
+                <wp:wrapNone/>
+                <wp:docPr id="8" name="Cuadro de texto 8"/>
+                <wp:cNvGraphicFramePr/>
+                <a:graphic xmlns:a="http://schemas.openxmlformats.org/drawingml/2006/main">
+                  <a:graphicData uri="http://schemas.microsoft.com/office/word/2010/wordprocessingShape">
+                    <wps:wsp>
+                      <wps:cNvSpPr txBox="1"/>
+                      <wps:spPr>
+                        <a:xfrm>
+                          <a:off x="0" y="0"/>
+                          <a:ext cx="914400" cy="286603"/>
+                        </a:xfrm>
+                        <a:prstGeom prst="rect">
+                          <a:avLst/>
+                        </a:prstGeom>
+                        <a:solidFill>
+                          <a:schemeClr val="lt1"/>
+                        </a:solidFill>
+                        <a:ln w="6350">
+                          <a:noFill/>
+                        </a:ln>
+                      </wps:spPr>
+                      <wps:txbx>
+                        <w:txbxContent>
+                          <w:p>
+                            <w:r>
+                              <w:t>9</w:t>
+                            </w:r>
+                          </w:p>
+                        </w:txbxContent>
+                      </wps:txbx>
+                      <wps:bodyPr rot="0" spcFirstLastPara="0" vertOverflow="overflow" horzOverflow="overflow" vert="horz" wrap="none" lIns="91440" tIns="45720" rIns="91440" bIns="45720" numCol="1" spcCol="0" rtlCol="0" fromWordArt="0" anchor="t" anchorCtr="0" forceAA="0" compatLnSpc="1">
+                        <a:prstTxWarp prst="textNoShape">
+                          <a:avLst/>
+                        </a:prstTxWarp>
+                        <a:noAutofit/>
+                      </wps:bodyPr>
+                    </wps:wsp>
+                  </a:graphicData>
+                </a:graphic>
+                <wp14:sizeRelV relativeFrom="margin">
+                  <wp14:pctHeight>0</wp14:pctHeight>
+                </wp14:sizeRelV>
+              </wp:anchor>
+            </w:drawing>
+          </mc:Choice>
+          <mc:Fallback>
+            <w:pict>
+              <v:shapetype w14:anchorId="7CE7D49E" id="_x0000_t202" coordsize="21600,21600" o:spt="202" path="m,l,21600r21600,l21600,xe">
+                <v:stroke joinstyle="miter"/>
+                <v:path gradientshapeok="t" o:connecttype="rect"/>
+              </v:shapetype>
+              <v:shape id="Cuadro de texto 8" o:spid="_x0000_s1026" type="#_x0000_t202" style="position:absolute;left:0;text-align:left;margin-left:215.25pt;margin-top:74.85pt;width:1in;height:22.55pt;z-index:251657214;visibility:visible;mso-wrap-style:none;mso-height-percent:0;mso-wrap-distance-left:9pt;mso-wrap-distance-top:0;mso-wrap-distance-right:9pt;mso-wrap-distance-bottom:0;mso-position-horizontal:absolute;mso-position-horizontal-relative:text;mso-position-vertical:absolute;mso-position-vertical-relative:text;mso-height-percent:0;mso-height-relative:margin;v-text-anchor:top" o:gfxdata="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" fillcolor="white [3201]" stroked="f" strokeweight=".5pt">
+                <v:textbox>
+                  <w:txbxContent>
+                    <w:p>
+                      <w:r>
+                        <w:t>9</w:t>
+                      </w:r>
+                    </w:p>
+                  </w:txbxContent>
+                </v:textbox>
+              </v:shape>
+            </w:pict>
+          </mc:Fallback>
+        </mc:AlternateContent>
+      </w:r>
+      <w:r>
+        <w:rPr>
+          <w:noProof/>
+        </w:rPr>
+        <mc:AlternateContent>
+          <mc:Choice Requires="wps">
+            <w:drawing>
+              <wp:anchor distT="0" distB="0" distL="114300" distR="114300" simplePos="0" relativeHeight="251696128" behindDoc="0" locked="0" layoutInCell="1" allowOverlap="1" wp14:anchorId="71E6C79D" wp14:editId="7F858E05">
+                <wp:simplePos x="0" y="0"/>
+                <wp:positionH relativeFrom="column">
+                  <wp:posOffset>1995584</wp:posOffset>
+                </wp:positionH>
+                <wp:positionV relativeFrom="paragraph">
+                  <wp:posOffset>857941</wp:posOffset>
+                </wp:positionV>
+                <wp:extent cx="360000" cy="360000"/>
+                <wp:effectExtent l="0" t="0" r="21590" b="21590"/>
+                <wp:wrapNone/>
+                <wp:docPr id="4" name="Elipse 4"/>
+                <wp:cNvGraphicFramePr/>
+                <a:graphic xmlns:a="http://schemas.openxmlformats.org/drawingml/2006/main">
+                  <a:graphicData uri="http://schemas.microsoft.com/office/word/2010/wordprocessingShape">
+                    <wps:wsp>
+                      <wps:cNvSpPr/>
+                      <wps:spPr>
+                        <a:xfrm>
+                          <a:off x="0" y="0"/>
+                          <a:ext cx="360000" cy="360000"/>
+                        </a:xfrm>
+                        <a:prstGeom prst="ellipse">
+                          <a:avLst/>
+                        </a:prstGeom>
+                        <a:ln w="9525">
+                          <a:solidFill>
+                            <a:schemeClr val="tx1"/>
+                          </a:solidFill>
+                        </a:ln>
+                      </wps:spPr>
+                      <wps:style>
+                        <a:lnRef idx="2">
+                          <a:schemeClr val="accent6"/>
+                        </a:lnRef>
+                        <a:fillRef idx="1">
+                          <a:schemeClr val="lt1"/>
+                        </a:fillRef>
+                        <a:effectRef idx="0">
+                          <a:schemeClr val="accent6"/>
+                        </a:effectRef>
+                        <a:fontRef idx="minor">
+                          <a:schemeClr val="dk1"/>
+                        </a:fontRef>
+                      </wps:style>
+                      <wps:txbx>
+                        <w:txbxContent>
+                          <w:p>
+                            <w:pPr>
+                              <w:jc w:val="center"/>
+                            </w:pPr>
+                            <w:r>
+                              <w:t>2</w:t>
+                            </w:r>
+                          </w:p>
+                        </w:txbxContent>
+                      </wps:txbx>
+                      <wps:bodyPr rot="0" spcFirstLastPara="0" vertOverflow="overflow" horzOverflow="overflow" vert="horz" wrap="square" lIns="91440" tIns="45720" rIns="91440" bIns="45720" numCol="1" spcCol="0" rtlCol="0" fromWordArt="0" anchor="ctr" anchorCtr="0" forceAA="0" compatLnSpc="1">
+                        <a:prstTxWarp prst="textNoShape">
+                          <a:avLst/>
+                        </a:prstTxWarp>
+                        <a:noAutofit/>
+                      </wps:bodyPr>
+                    </wps:wsp>
+                  </a:graphicData>
+                </a:graphic>
+                <wp14:sizeRelH relativeFrom="margin">
+                  <wp14:pctWidth>0</wp14:pctWidth>
+                </wp14:sizeRelH>
+                <wp14:sizeRelV relativeFrom="margin">
+                  <wp14:pctHeight>0</wp14:pctHeight>
+                </wp14:sizeRelV>
+              </wp:anchor>
+            </w:drawing>
+          </mc:Choice>
+          <mc:Fallback>
+            <w:pict>
+              <v:oval w14:anchorId="71E6C79D" id="Elipse 4" o:spid="_x0000_s1027" style="position:absolute;left:0;text-align:left;margin-left:157.15pt;margin-top:67.55pt;width:28.35pt;height:28.35pt;z-index:251696128;visibility:visible;mso-wrap-style:square;mso-width-percent:0;mso-height-percent:0;mso-wrap-distance-left:9pt;mso-wrap-distance-top:0;mso-wrap-distance-right:9pt;mso-wrap-distance-bottom:0;mso-position-horizontal:absolute;mso-position-horizontal-relative:text;mso-position-vertical:absolute;mso-position-vertical-relative:text;mso-width-percent:0;mso-height-percent:0;mso-width-relative:margin;mso-height-relative:margin;v-text-anchor:middle" o:gfxdata="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" fillcolor="white [3201]" strokecolor="black [3213]">
+                <v:stroke joinstyle="miter"/>
+                <v:textbox>
+                  <w:txbxContent>
+                    <w:p>
+                      <w:pPr>
+                        <w:jc w:val="center"/>
+                      </w:pPr>
+                      <w:r>
+                        <w:t>2</w:t>
+                      </w:r>
+                    </w:p>
+                  </w:txbxContent>
+                </v:textbox>
+              </v:oval>
+            </w:pict>
+          </mc:Fallback>
+        </mc:AlternateContent>
+      </w:r>
+      <w:r>
+        <w:rPr>
+          <w:noProof/>
+        </w:rPr>
+        <mc:AlternateContent>
+          <mc:Choice Requires="wps">
+            <w:drawing>
+              <wp:anchor distT="0" distB="0" distL="114300" distR="114300" simplePos="0" relativeHeight="251697152" behindDoc="0" locked="0" layoutInCell="1" allowOverlap="1" wp14:anchorId="7FA4DD03" wp14:editId="243C1B34">
+                <wp:simplePos x="0" y="0"/>
+                <wp:positionH relativeFrom="margin">
+                  <wp:posOffset>3121770</wp:posOffset>
+                </wp:positionH>
+                <wp:positionV relativeFrom="paragraph">
+                  <wp:posOffset>1199570</wp:posOffset>
+                </wp:positionV>
+                <wp:extent cx="360000" cy="360000"/>
+                <wp:effectExtent l="0" t="0" r="21590" b="21590"/>
+                <wp:wrapNone/>
+                <wp:docPr id="3" name="Elipse 3"/>
+                <wp:cNvGraphicFramePr/>
+                <a:graphic xmlns:a="http://schemas.openxmlformats.org/drawingml/2006/main">
+                  <a:graphicData uri="http://schemas.microsoft.com/office/word/2010/wordprocessingShape">
+                    <wps:wsp>
+                      <wps:cNvSpPr/>
+                      <wps:spPr>
+                        <a:xfrm>
+                          <a:off x="0" y="0"/>
+                          <a:ext cx="360000" cy="360000"/>
+                        </a:xfrm>
+                        <a:prstGeom prst="ellipse">
+                          <a:avLst/>
+                        </a:prstGeom>
+                        <a:ln w="9525">
+                          <a:solidFill>
+                            <a:schemeClr val="tx1"/>
+                          </a:solidFill>
+                        </a:ln>
+                      </wps:spPr>
+                      <wps:style>
+                        <a:lnRef idx="2">
+                          <a:schemeClr val="accent6"/>
+                        </a:lnRef>
+                        <a:fillRef idx="1">
+                          <a:schemeClr val="lt1"/>
+                        </a:fillRef>
+                        <a:effectRef idx="0">
+                          <a:schemeClr val="accent6"/>
+                        </a:effectRef>
+                        <a:fontRef idx="minor">
+                          <a:schemeClr val="dk1"/>
+                        </a:fontRef>
+                      </wps:style>
+                      <wps:txbx>
+                        <w:txbxContent>
+                          <w:p>
+                            <w:pPr>
+                              <w:jc w:val="center"/>
+                            </w:pPr>
+                            <w:r>
+                              <w:t>3</w:t>
+                            </w:r>
+                          </w:p>
+                        </w:txbxContent>
+                      </wps:txbx>
+                      <wps:bodyPr rot="0" spcFirstLastPara="0" vertOverflow="overflow" horzOverflow="overflow" vert="horz" wrap="square" lIns="91440" tIns="45720" rIns="91440" bIns="45720" numCol="1" spcCol="0" rtlCol="0" fromWordArt="0" anchor="ctr" anchorCtr="0" forceAA="0" compatLnSpc="1">
+                        <a:prstTxWarp prst="textNoShape">
+                          <a:avLst/>
+                        </a:prstTxWarp>
+                        <a:noAutofit/>
+                      </wps:bodyPr>
+                    </wps:wsp>
+                  </a:graphicData>
+                </a:graphic>
+                <wp14:sizeRelH relativeFrom="margin">
+                  <wp14:pctWidth>0</wp14:pctWidth>
+                </wp14:sizeRelH>
+                <wp14:sizeRelV relativeFrom="margin">
+                  <wp14:pctHeight>0</wp14:pctHeight>
+                </wp14:sizeRelV>
+              </wp:anchor>
+            </w:drawing>
+          </mc:Choice>
+          <mc:Fallback>
+            <w:pict>
+              <v:oval w14:anchorId="7FA4DD03" id="Elipse 3" o:spid="_x0000_s1028" style="position:absolute;left:0;text-align:left;margin-left:245.8pt;margin-top:94.45pt;width:28.35pt;height:28.35pt;z-index:251697152;visibility:visible;mso-wrap-style:square;mso-width-percent:0;mso-height-percent:0;mso-wrap-distance-left:9pt;mso-wrap-distance-top:0;mso-wrap-distance-right:9pt;mso-wrap-distance-bottom:0;mso-position-horizontal:absolute;mso-position-horizontal-relative:margin;mso-position-vertical:absolute;mso-position-vertical-relative:text;mso-width-percent:0;mso-height-percent:0;mso-width-relative:margin;mso-height-relative:margin;v-text-anchor:middle" o:gfxdata="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" fillcolor="white [3201]" strokecolor="black [3213]">
+                <v:stroke joinstyle="miter"/>
+                <v:textbox>
+                  <w:txbxContent>
+                    <w:p>
+                      <w:pPr>
+                        <w:jc w:val="center"/>
+                      </w:pPr>
+                      <w:r>
+                        <w:t>3</w:t>
+                      </w:r>
+                    </w:p>
+                  </w:txbxContent>
+                </v:textbox>
+                <w10:wrap anchorx="margin"/>
+              </v:oval>
+            </w:pict>
+          </mc:Fallback>
+        </mc:AlternateContent>
+      </w:r>
+      <w:r>
+        <w:rPr>
+          <w:noProof/>
+        </w:rPr>
+        <mc:AlternateContent>
+          <mc:Choice Requires="wps">
+            <w:drawing>
+              <wp:anchor distT="0" distB="0" distL="114300" distR="114300" simplePos="0" relativeHeight="251700224" behindDoc="0" locked="0" layoutInCell="1" allowOverlap="1" wp14:anchorId="36632CD0" wp14:editId="0D2034ED">
+                <wp:simplePos x="0" y="0"/>
+                <wp:positionH relativeFrom="column">
+                  <wp:posOffset>732293</wp:posOffset>
+                </wp:positionH>
+                <wp:positionV relativeFrom="paragraph">
+                  <wp:posOffset>1238002</wp:posOffset>
+                </wp:positionV>
+                <wp:extent cx="360000" cy="360000"/>
+                <wp:effectExtent l="0" t="0" r="21590" b="21590"/>
+                <wp:wrapNone/>
+                <wp:docPr id="2" name="Elipse 2"/>
+                <wp:cNvGraphicFramePr/>
+                <a:graphic xmlns:a="http://schemas.openxmlformats.org/drawingml/2006/main">
+                  <a:graphicData uri="http://schemas.microsoft.com/office/word/2010/wordprocessingShape">
+                    <wps:wsp>
+                      <wps:cNvSpPr/>
+                      <wps:spPr>
+                        <a:xfrm>
+                          <a:off x="0" y="0"/>
+                          <a:ext cx="360000" cy="360000"/>
+                        </a:xfrm>
+                        <a:prstGeom prst="ellipse">
+                          <a:avLst/>
+                        </a:prstGeom>
+                        <a:ln w="9525">
+                          <a:solidFill>
+                            <a:schemeClr val="tx1"/>
+                          </a:solidFill>
+                        </a:ln>
+                      </wps:spPr>
+                      <wps:style>
+                        <a:lnRef idx="2">
+                          <a:schemeClr val="accent6"/>
+                        </a:lnRef>
+                        <a:fillRef idx="1">
+                          <a:schemeClr val="lt1"/>
+                        </a:fillRef>
+                        <a:effectRef idx="0">
+                          <a:schemeClr val="accent6"/>
+                        </a:effectRef>
+                        <a:fontRef idx="minor">
+                          <a:schemeClr val="dk1"/>
+                        </a:fontRef>
+                      </wps:style>
+                      <wps:txbx>
+                        <w:txbxContent>
+                          <w:p>
+                            <w:pPr>
+                              <w:jc w:val="center"/>
+                            </w:pPr>
+                            <w:r>
+                              <w:t>1</w:t>
+                            </w:r>
+                          </w:p>
+                        </w:txbxContent>
+                      </wps:txbx>
+                      <wps:bodyPr rot="0" spcFirstLastPara="0" vertOverflow="overflow" horzOverflow="overflow" vert="horz" wrap="square" lIns="91440" tIns="45720" rIns="91440" bIns="45720" numCol="1" spcCol="0" rtlCol="0" fromWordArt="0" anchor="ctr" anchorCtr="0" forceAA="0" compatLnSpc="1">
+                        <a:prstTxWarp prst="textNoShape">
+                          <a:avLst/>
+                        </a:prstTxWarp>
+                        <a:noAutofit/>
+                      </wps:bodyPr>
+                    </wps:wsp>
+                  </a:graphicData>
+                </a:graphic>
+                <wp14:sizeRelH relativeFrom="margin">
+                  <wp14:pctWidth>0</wp14:pctWidth>
+                </wp14:sizeRelH>
+                <wp14:sizeRelV relativeFrom="margin">
+                  <wp14:pctHeight>0</wp14:pctHeight>
+                </wp14:sizeRelV>
+              </wp:anchor>
+            </w:drawing>
+          </mc:Choice>
+          <mc:Fallback>
+            <w:pict>
+              <v:oval w14:anchorId="36632CD0" id="Elipse 2" o:spid="_x0000_s1029" style="position:absolute;left:0;text-align:left;margin-left:57.65pt;margin-top:97.5pt;width:28.35pt;height:28.35pt;z-index:251700224;visibility:visible;mso-wrap-style:square;mso-width-percent:0;mso-height-percent:0;mso-wrap-distance-left:9pt;mso-wrap-distance-top:0;mso-wrap-distance-right:9pt;mso-wrap-distance-bottom:0;mso-position-horizontal:absolute;mso-position-horizontal-relative:text;mso-position-vertical:absolute;mso-position-vertical-relative:text;mso-width-percent:0;mso-height-percent:0;mso-width-relative:margin;mso-height-relative:margin;v-text-anchor:middle" o:gfxdata="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" fillcolor="white [3201]" strokecolor="black [3213]">
+                <v:stroke joinstyle="miter"/>
+                <v:textbox>
+                  <w:txbxContent>
+                    <w:p>
+                      <w:pPr>
+                        <w:jc w:val="center"/>
+                      </w:pPr>
+                      <w:r>
+                        <w:t>1</w:t>
+                      </w:r>
+                    </w:p>
+                  </w:txbxContent>
+                </v:textbox>
+              </v:oval>
+            </w:pict>
+          </mc:Fallback>
+        </mc:AlternateContent>
+      </w:r>
       <w:r>
         <w:t xml:space="preserve">Los </w:t>
       </w:r>
@@ -125,50 +528,1873 @@
         <w:t xml:space="preserve"> estarían formados por el nombre de</w:t>
       </w:r>
       <w:r>
-        <w:t xml:space="preserve"> la población, </w:t>
-      </w:r>
-      <w:r>
-        <w:t>el grado</w:t>
-      </w:r>
-      <w:r>
-        <w:t xml:space="preserve"> (</w:t>
-      </w:r>
-      <w:r>
-        <w:t xml:space="preserve">el </w:t>
-      </w:r>
-      <w:r>
-        <w:t>número</w:t>
-      </w:r>
-      <w:r>
-        <w:t xml:space="preserve"> de aristas del </w:t>
-      </w:r>
-      <w:r>
-        <w:t>vértice</w:t>
-      </w:r>
-      <w:r>
-        <w:t>)</w:t>
-      </w:r>
-      <w:r>
-        <w:t xml:space="preserve">, y cada una de las aristas. </w:t>
+        <w:t xml:space="preserve"> la población</w:t>
+      </w:r>
+      <w:r>
+        <w:t xml:space="preserve"> y un puntero a la lista enlazada que contiene todas las aristas</w:t>
+      </w:r>
+      <w:r>
+        <w:t xml:space="preserve">, que no son más que punteros a otros vértices y un </w:t>
+      </w:r>
+      <w:proofErr w:type="spellStart"/>
+      <w:r>
+        <w:t>float</w:t>
+      </w:r>
+      <w:proofErr w:type="spellEnd"/>
+      <w:r>
+        <w:t xml:space="preserve"> que represente la distancia entre dos vértices.</w:t>
       </w:r>
     </w:p>
     <w:p>
-      <w:r>
-        <w:t>Las aristas estarían formadas por los nombres</w:t>
-      </w:r>
-      <w:r>
-        <w:t xml:space="preserve"> de las poblaciones que une</w:t>
-      </w:r>
-      <w:r>
-        <w:t xml:space="preserve"> </w:t>
-      </w:r>
-      <w:r>
-        <w:t>y la distancia entre ambas.</w:t>
-      </w:r>
-      <w:bookmarkStart w:id="0" w:name="_GoBack"/>
-      <w:bookmarkEnd w:id="0"/>
+      <w:pPr>
+        <w:jc w:val="both"/>
+      </w:pPr>
+    </w:p>
+    <w:p>
+      <w:pPr>
+        <w:jc w:val="both"/>
+      </w:pPr>
+      <w:r>
+        <w:rPr>
+          <w:noProof/>
+        </w:rPr>
+        <mc:AlternateContent>
+          <mc:Choice Requires="wps">
+            <w:drawing>
+              <wp:anchor distT="0" distB="0" distL="114300" distR="114300" simplePos="0" relativeHeight="251701248" behindDoc="0" locked="0" layoutInCell="1" allowOverlap="1" wp14:anchorId="7DC27516" wp14:editId="6202B368">
+                <wp:simplePos x="0" y="0"/>
+                <wp:positionH relativeFrom="column">
+                  <wp:posOffset>2344901</wp:posOffset>
+                </wp:positionH>
+                <wp:positionV relativeFrom="paragraph">
+                  <wp:posOffset>163727</wp:posOffset>
+                </wp:positionV>
+                <wp:extent cx="776976" cy="268462"/>
+                <wp:effectExtent l="38100" t="38100" r="23495" b="36830"/>
+                <wp:wrapNone/>
+                <wp:docPr id="33" name="Conector recto de flecha 33"/>
+                <wp:cNvGraphicFramePr/>
+                <a:graphic xmlns:a="http://schemas.openxmlformats.org/drawingml/2006/main">
+                  <a:graphicData uri="http://schemas.microsoft.com/office/word/2010/wordprocessingShape">
+                    <wps:wsp>
+                      <wps:cNvCnPr/>
+                      <wps:spPr>
+                        <a:xfrm flipH="1" flipV="1">
+                          <a:off x="0" y="0"/>
+                          <a:ext cx="776976" cy="268462"/>
+                        </a:xfrm>
+                        <a:prstGeom prst="straightConnector1">
+                          <a:avLst/>
+                        </a:prstGeom>
+                        <a:ln>
+                          <a:tailEnd type="triangle"/>
+                        </a:ln>
+                      </wps:spPr>
+                      <wps:style>
+                        <a:lnRef idx="1">
+                          <a:schemeClr val="dk1"/>
+                        </a:lnRef>
+                        <a:fillRef idx="0">
+                          <a:schemeClr val="dk1"/>
+                        </a:fillRef>
+                        <a:effectRef idx="0">
+                          <a:schemeClr val="dk1"/>
+                        </a:effectRef>
+                        <a:fontRef idx="minor">
+                          <a:schemeClr val="tx1"/>
+                        </a:fontRef>
+                      </wps:style>
+                      <wps:bodyPr/>
+                    </wps:wsp>
+                  </a:graphicData>
+                </a:graphic>
+              </wp:anchor>
+            </w:drawing>
+          </mc:Choice>
+          <mc:Fallback>
+            <w:pict>
+              <v:shapetype w14:anchorId="00967907" id="_x0000_t32" coordsize="21600,21600" o:spt="32" o:oned="t" path="m,l21600,21600e" filled="f">
+                <v:path arrowok="t" fillok="f" o:connecttype="none"/>
+                <o:lock v:ext="edit" shapetype="t"/>
+              </v:shapetype>
+              <v:shape id="Conector recto de flecha 33" o:spid="_x0000_s1026" type="#_x0000_t32" style="position:absolute;margin-left:184.65pt;margin-top:12.9pt;width:61.2pt;height:21.15pt;flip:x y;z-index:251701248;visibility:visible;mso-wrap-style:square;mso-wrap-distance-left:9pt;mso-wrap-distance-top:0;mso-wrap-distance-right:9pt;mso-wrap-distance-bottom:0;mso-position-horizontal:absolute;mso-position-horizontal-relative:text;mso-position-vertical:absolute;mso-position-vertical-relative:text" o:gfxdata="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" strokecolor="black [3200]" strokeweight=".5pt">
+                <v:stroke endarrow="block" joinstyle="miter"/>
+              </v:shape>
+            </w:pict>
+          </mc:Fallback>
+        </mc:AlternateContent>
+      </w:r>
+      <w:r>
+        <w:rPr>
+          <w:noProof/>
+        </w:rPr>
+        <mc:AlternateContent>
+          <mc:Choice Requires="wps">
+            <w:drawing>
+              <wp:anchor distT="0" distB="0" distL="114300" distR="114300" simplePos="0" relativeHeight="251699200" behindDoc="0" locked="0" layoutInCell="1" allowOverlap="1" wp14:anchorId="4CC53F9B" wp14:editId="7643A196">
+                <wp:simplePos x="0" y="0"/>
+                <wp:positionH relativeFrom="column">
+                  <wp:posOffset>1039370</wp:posOffset>
+                </wp:positionH>
+                <wp:positionV relativeFrom="paragraph">
+                  <wp:posOffset>163726</wp:posOffset>
+                </wp:positionV>
+                <wp:extent cx="956442" cy="310746"/>
+                <wp:effectExtent l="0" t="38100" r="53340" b="32385"/>
+                <wp:wrapNone/>
+                <wp:docPr id="32" name="Conector recto de flecha 32"/>
+                <wp:cNvGraphicFramePr/>
+                <a:graphic xmlns:a="http://schemas.openxmlformats.org/drawingml/2006/main">
+                  <a:graphicData uri="http://schemas.microsoft.com/office/word/2010/wordprocessingShape">
+                    <wps:wsp>
+                      <wps:cNvCnPr/>
+                      <wps:spPr>
+                        <a:xfrm flipV="1">
+                          <a:off x="0" y="0"/>
+                          <a:ext cx="956442" cy="310746"/>
+                        </a:xfrm>
+                        <a:prstGeom prst="straightConnector1">
+                          <a:avLst/>
+                        </a:prstGeom>
+                        <a:ln>
+                          <a:tailEnd type="triangle"/>
+                        </a:ln>
+                      </wps:spPr>
+                      <wps:style>
+                        <a:lnRef idx="1">
+                          <a:schemeClr val="dk1"/>
+                        </a:lnRef>
+                        <a:fillRef idx="0">
+                          <a:schemeClr val="dk1"/>
+                        </a:fillRef>
+                        <a:effectRef idx="0">
+                          <a:schemeClr val="dk1"/>
+                        </a:effectRef>
+                        <a:fontRef idx="minor">
+                          <a:schemeClr val="tx1"/>
+                        </a:fontRef>
+                      </wps:style>
+                      <wps:bodyPr/>
+                    </wps:wsp>
+                  </a:graphicData>
+                </a:graphic>
+                <wp14:sizeRelH relativeFrom="margin">
+                  <wp14:pctWidth>0</wp14:pctWidth>
+                </wp14:sizeRelH>
+                <wp14:sizeRelV relativeFrom="margin">
+                  <wp14:pctHeight>0</wp14:pctHeight>
+                </wp14:sizeRelV>
+              </wp:anchor>
+            </w:drawing>
+          </mc:Choice>
+          <mc:Fallback>
+            <w:pict>
+              <v:shape w14:anchorId="4AE41124" id="Conector recto de flecha 32" o:spid="_x0000_s1026" type="#_x0000_t32" style="position:absolute;margin-left:81.85pt;margin-top:12.9pt;width:75.3pt;height:24.45pt;flip:y;z-index:251699200;visibility:visible;mso-wrap-style:square;mso-width-percent:0;mso-height-percent:0;mso-wrap-distance-left:9pt;mso-wrap-distance-top:0;mso-wrap-distance-right:9pt;mso-wrap-distance-bottom:0;mso-position-horizontal:absolute;mso-position-horizontal-relative:text;mso-position-vertical:absolute;mso-position-vertical-relative:text;mso-width-percent:0;mso-height-percent:0;mso-width-relative:margin;mso-height-relative:margin" o:gfxdata="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" strokecolor="black [3200]" strokeweight=".5pt">
+                <v:stroke endarrow="block" joinstyle="miter"/>
+              </v:shape>
+            </w:pict>
+          </mc:Fallback>
+        </mc:AlternateContent>
+      </w:r>
+      <w:r>
+        <w:rPr>
+          <w:noProof/>
+        </w:rPr>
+        <mc:AlternateContent>
+          <mc:Choice Requires="wps">
+            <w:drawing>
+              <wp:anchor distT="0" distB="0" distL="114300" distR="114300" simplePos="0" relativeHeight="251692032" behindDoc="0" locked="0" layoutInCell="1" allowOverlap="1" wp14:anchorId="123F1DCF" wp14:editId="5F565CDC">
+                <wp:simplePos x="0" y="0"/>
+                <wp:positionH relativeFrom="column">
+                  <wp:posOffset>1061907</wp:posOffset>
+                </wp:positionH>
+                <wp:positionV relativeFrom="paragraph">
+                  <wp:posOffset>87050</wp:posOffset>
+                </wp:positionV>
+                <wp:extent cx="952500" cy="304800"/>
+                <wp:effectExtent l="38100" t="0" r="19050" b="76200"/>
+                <wp:wrapNone/>
+                <wp:docPr id="30" name="Conector recto de flecha 30"/>
+                <wp:cNvGraphicFramePr/>
+                <a:graphic xmlns:a="http://schemas.openxmlformats.org/drawingml/2006/main">
+                  <a:graphicData uri="http://schemas.microsoft.com/office/word/2010/wordprocessingShape">
+                    <wps:wsp>
+                      <wps:cNvCnPr/>
+                      <wps:spPr>
+                        <a:xfrm flipH="1">
+                          <a:off x="0" y="0"/>
+                          <a:ext cx="952500" cy="304800"/>
+                        </a:xfrm>
+                        <a:prstGeom prst="straightConnector1">
+                          <a:avLst/>
+                        </a:prstGeom>
+                        <a:ln>
+                          <a:tailEnd type="triangle"/>
+                        </a:ln>
+                      </wps:spPr>
+                      <wps:style>
+                        <a:lnRef idx="1">
+                          <a:schemeClr val="dk1"/>
+                        </a:lnRef>
+                        <a:fillRef idx="0">
+                          <a:schemeClr val="dk1"/>
+                        </a:fillRef>
+                        <a:effectRef idx="0">
+                          <a:schemeClr val="dk1"/>
+                        </a:effectRef>
+                        <a:fontRef idx="minor">
+                          <a:schemeClr val="tx1"/>
+                        </a:fontRef>
+                      </wps:style>
+                      <wps:bodyPr/>
+                    </wps:wsp>
+                  </a:graphicData>
+                </a:graphic>
+                <wp14:sizeRelH relativeFrom="margin">
+                  <wp14:pctWidth>0</wp14:pctWidth>
+                </wp14:sizeRelH>
+                <wp14:sizeRelV relativeFrom="margin">
+                  <wp14:pctHeight>0</wp14:pctHeight>
+                </wp14:sizeRelV>
+              </wp:anchor>
+            </w:drawing>
+          </mc:Choice>
+          <mc:Fallback>
+            <w:pict>
+              <v:shape w14:anchorId="787874D1" id="Conector recto de flecha 30" o:spid="_x0000_s1026" type="#_x0000_t32" style="position:absolute;margin-left:83.6pt;margin-top:6.85pt;width:75pt;height:24pt;flip:x;z-index:251692032;visibility:visible;mso-wrap-style:square;mso-width-percent:0;mso-height-percent:0;mso-wrap-distance-left:9pt;mso-wrap-distance-top:0;mso-wrap-distance-right:9pt;mso-wrap-distance-bottom:0;mso-position-horizontal:absolute;mso-position-horizontal-relative:text;mso-position-vertical:absolute;mso-position-vertical-relative:text;mso-width-percent:0;mso-height-percent:0;mso-width-relative:margin;mso-height-relative:margin" o:gfxdata="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" strokecolor="black [3200]" strokeweight=".5pt">
+                <v:stroke endarrow="block" joinstyle="miter"/>
+              </v:shape>
+            </w:pict>
+          </mc:Fallback>
+        </mc:AlternateContent>
+      </w:r>
+      <w:r>
+        <w:rPr>
+          <w:noProof/>
+        </w:rPr>
+        <mc:AlternateContent>
+          <mc:Choice Requires="wps">
+            <w:drawing>
+              <wp:anchor distT="0" distB="0" distL="114300" distR="114300" simplePos="0" relativeHeight="251695104" behindDoc="0" locked="0" layoutInCell="1" allowOverlap="1" wp14:anchorId="519FF2F8" wp14:editId="5E8E3C35">
+                <wp:simplePos x="0" y="0"/>
+                <wp:positionH relativeFrom="column">
+                  <wp:posOffset>2342515</wp:posOffset>
+                </wp:positionH>
+                <wp:positionV relativeFrom="paragraph">
+                  <wp:posOffset>102870</wp:posOffset>
+                </wp:positionV>
+                <wp:extent cx="806450" cy="266700"/>
+                <wp:effectExtent l="0" t="0" r="69850" b="76200"/>
+                <wp:wrapNone/>
+                <wp:docPr id="31" name="Conector recto de flecha 31"/>
+                <wp:cNvGraphicFramePr/>
+                <a:graphic xmlns:a="http://schemas.openxmlformats.org/drawingml/2006/main">
+                  <a:graphicData uri="http://schemas.microsoft.com/office/word/2010/wordprocessingShape">
+                    <wps:wsp>
+                      <wps:cNvCnPr/>
+                      <wps:spPr>
+                        <a:xfrm>
+                          <a:off x="0" y="0"/>
+                          <a:ext cx="806450" cy="266700"/>
+                        </a:xfrm>
+                        <a:prstGeom prst="straightConnector1">
+                          <a:avLst/>
+                        </a:prstGeom>
+                        <a:ln>
+                          <a:tailEnd type="triangle"/>
+                        </a:ln>
+                      </wps:spPr>
+                      <wps:style>
+                        <a:lnRef idx="1">
+                          <a:schemeClr val="dk1"/>
+                        </a:lnRef>
+                        <a:fillRef idx="0">
+                          <a:schemeClr val="dk1"/>
+                        </a:fillRef>
+                        <a:effectRef idx="0">
+                          <a:schemeClr val="dk1"/>
+                        </a:effectRef>
+                        <a:fontRef idx="minor">
+                          <a:schemeClr val="tx1"/>
+                        </a:fontRef>
+                      </wps:style>
+                      <wps:bodyPr/>
+                    </wps:wsp>
+                  </a:graphicData>
+                </a:graphic>
+                <wp14:sizeRelH relativeFrom="margin">
+                  <wp14:pctWidth>0</wp14:pctWidth>
+                </wp14:sizeRelH>
+                <wp14:sizeRelV relativeFrom="margin">
+                  <wp14:pctHeight>0</wp14:pctHeight>
+                </wp14:sizeRelV>
+              </wp:anchor>
+            </w:drawing>
+          </mc:Choice>
+          <mc:Fallback>
+            <w:pict>
+              <v:shape w14:anchorId="4812652D" id="Conector recto de flecha 31" o:spid="_x0000_s1026" type="#_x0000_t32" style="position:absolute;margin-left:184.45pt;margin-top:8.1pt;width:63.5pt;height:21pt;z-index:251695104;visibility:visible;mso-wrap-style:square;mso-width-percent:0;mso-height-percent:0;mso-wrap-distance-left:9pt;mso-wrap-distance-top:0;mso-wrap-distance-right:9pt;mso-wrap-distance-bottom:0;mso-position-horizontal:absolute;mso-position-horizontal-relative:text;mso-position-vertical:absolute;mso-position-vertical-relative:text;mso-width-percent:0;mso-height-percent:0;mso-width-relative:margin;mso-height-relative:margin" o:gfxdata="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" strokecolor="black [3200]" strokeweight=".5pt">
+                <v:stroke endarrow="block" joinstyle="miter"/>
+              </v:shape>
+            </w:pict>
+          </mc:Fallback>
+        </mc:AlternateContent>
+      </w:r>
+      <w:r>
+        <w:rPr>
+          <w:noProof/>
+        </w:rPr>
+        <mc:AlternateContent>
+          <mc:Choice Requires="wps">
+            <w:drawing>
+              <wp:anchor distT="0" distB="0" distL="114300" distR="114300" simplePos="0" relativeHeight="251658239" behindDoc="0" locked="0" layoutInCell="1" allowOverlap="1" wp14:anchorId="1BA606CF" wp14:editId="3976A420">
+                <wp:simplePos x="0" y="0"/>
+                <wp:positionH relativeFrom="column">
+                  <wp:posOffset>1300756</wp:posOffset>
+                </wp:positionH>
+                <wp:positionV relativeFrom="paragraph">
+                  <wp:posOffset>24753</wp:posOffset>
+                </wp:positionV>
+                <wp:extent cx="914400" cy="284672"/>
+                <wp:effectExtent l="0" t="0" r="0" b="1270"/>
+                <wp:wrapNone/>
+                <wp:docPr id="7" name="Cuadro de texto 7"/>
+                <wp:cNvGraphicFramePr/>
+                <a:graphic xmlns:a="http://schemas.openxmlformats.org/drawingml/2006/main">
+                  <a:graphicData uri="http://schemas.microsoft.com/office/word/2010/wordprocessingShape">
+                    <wps:wsp>
+                      <wps:cNvSpPr txBox="1"/>
+                      <wps:spPr>
+                        <a:xfrm>
+                          <a:off x="0" y="0"/>
+                          <a:ext cx="914400" cy="284672"/>
+                        </a:xfrm>
+                        <a:prstGeom prst="rect">
+                          <a:avLst/>
+                        </a:prstGeom>
+                        <a:solidFill>
+                          <a:schemeClr val="lt1"/>
+                        </a:solidFill>
+                        <a:ln w="6350">
+                          <a:noFill/>
+                        </a:ln>
+                      </wps:spPr>
+                      <wps:txbx>
+                        <w:txbxContent>
+                          <w:p>
+                            <w:r>
+                              <w:t>10</w:t>
+                            </w:r>
+                          </w:p>
+                        </w:txbxContent>
+                      </wps:txbx>
+                      <wps:bodyPr rot="0" spcFirstLastPara="0" vertOverflow="overflow" horzOverflow="overflow" vert="horz" wrap="none" lIns="91440" tIns="45720" rIns="91440" bIns="45720" numCol="1" spcCol="0" rtlCol="0" fromWordArt="0" anchor="t" anchorCtr="0" forceAA="0" compatLnSpc="1">
+                        <a:prstTxWarp prst="textNoShape">
+                          <a:avLst/>
+                        </a:prstTxWarp>
+                        <a:noAutofit/>
+                      </wps:bodyPr>
+                    </wps:wsp>
+                  </a:graphicData>
+                </a:graphic>
+                <wp14:sizeRelV relativeFrom="margin">
+                  <wp14:pctHeight>0</wp14:pctHeight>
+                </wp14:sizeRelV>
+              </wp:anchor>
+            </w:drawing>
+          </mc:Choice>
+          <mc:Fallback>
+            <w:pict>
+              <v:shape w14:anchorId="1BA606CF" id="Cuadro de texto 7" o:spid="_x0000_s1030" type="#_x0000_t202" style="position:absolute;left:0;text-align:left;margin-left:102.4pt;margin-top:1.95pt;width:1in;height:22.4pt;z-index:251658239;visibility:visible;mso-wrap-style:none;mso-height-percent:0;mso-wrap-distance-left:9pt;mso-wrap-distance-top:0;mso-wrap-distance-right:9pt;mso-wrap-distance-bottom:0;mso-position-horizontal:absolute;mso-position-horizontal-relative:text;mso-position-vertical:absolute;mso-position-vertical-relative:text;mso-height-percent:0;mso-height-relative:margin;v-text-anchor:top" o:gfxdata="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" fillcolor="white [3201]" stroked="f" strokeweight=".5pt">
+                <v:textbox>
+                  <w:txbxContent>
+                    <w:p>
+                      <w:r>
+                        <w:t>10</w:t>
+                      </w:r>
+                    </w:p>
+                  </w:txbxContent>
+                </v:textbox>
+              </v:shape>
+            </w:pict>
+          </mc:Fallback>
+        </mc:AlternateContent>
+      </w:r>
+    </w:p>
+    <w:p>
+      <w:pPr>
+        <w:jc w:val="both"/>
+      </w:pPr>
+      <w:r>
+        <w:rPr>
+          <w:noProof/>
+        </w:rPr>
+        <mc:AlternateContent>
+          <mc:Choice Requires="wps">
+            <w:drawing>
+              <wp:anchor distT="0" distB="0" distL="114300" distR="114300" simplePos="0" relativeHeight="251653114" behindDoc="0" locked="0" layoutInCell="1" allowOverlap="1" wp14:anchorId="3A0EEB6D" wp14:editId="30C78EEE">
+                <wp:simplePos x="0" y="0"/>
+                <wp:positionH relativeFrom="column">
+                  <wp:posOffset>2602865</wp:posOffset>
+                </wp:positionH>
+                <wp:positionV relativeFrom="paragraph">
+                  <wp:posOffset>5715</wp:posOffset>
+                </wp:positionV>
+                <wp:extent cx="914400" cy="286385"/>
+                <wp:effectExtent l="0" t="0" r="6350" b="0"/>
+                <wp:wrapNone/>
+                <wp:docPr id="36" name="Cuadro de texto 36"/>
+                <wp:cNvGraphicFramePr/>
+                <a:graphic xmlns:a="http://schemas.openxmlformats.org/drawingml/2006/main">
+                  <a:graphicData uri="http://schemas.microsoft.com/office/word/2010/wordprocessingShape">
+                    <wps:wsp>
+                      <wps:cNvSpPr txBox="1"/>
+                      <wps:spPr>
+                        <a:xfrm>
+                          <a:off x="0" y="0"/>
+                          <a:ext cx="914400" cy="286385"/>
+                        </a:xfrm>
+                        <a:prstGeom prst="rect">
+                          <a:avLst/>
+                        </a:prstGeom>
+                        <a:solidFill>
+                          <a:schemeClr val="lt1"/>
+                        </a:solidFill>
+                        <a:ln w="6350">
+                          <a:noFill/>
+                        </a:ln>
+                      </wps:spPr>
+                      <wps:txbx>
+                        <w:txbxContent>
+                          <w:p>
+                            <w:r>
+                              <w:t>9</w:t>
+                            </w:r>
+                          </w:p>
+                        </w:txbxContent>
+                      </wps:txbx>
+                      <wps:bodyPr rot="0" spcFirstLastPara="0" vertOverflow="overflow" horzOverflow="overflow" vert="horz" wrap="none" lIns="91440" tIns="45720" rIns="91440" bIns="45720" numCol="1" spcCol="0" rtlCol="0" fromWordArt="0" anchor="t" anchorCtr="0" forceAA="0" compatLnSpc="1">
+                        <a:prstTxWarp prst="textNoShape">
+                          <a:avLst/>
+                        </a:prstTxWarp>
+                        <a:noAutofit/>
+                      </wps:bodyPr>
+                    </wps:wsp>
+                  </a:graphicData>
+                </a:graphic>
+                <wp14:sizeRelV relativeFrom="margin">
+                  <wp14:pctHeight>0</wp14:pctHeight>
+                </wp14:sizeRelV>
+              </wp:anchor>
+            </w:drawing>
+          </mc:Choice>
+          <mc:Fallback>
+            <w:pict>
+              <v:shape w14:anchorId="3A0EEB6D" id="Cuadro de texto 36" o:spid="_x0000_s1031" type="#_x0000_t202" style="position:absolute;left:0;text-align:left;margin-left:204.95pt;margin-top:.45pt;width:1in;height:22.55pt;z-index:251653114;visibility:visible;mso-wrap-style:none;mso-height-percent:0;mso-wrap-distance-left:9pt;mso-wrap-distance-top:0;mso-wrap-distance-right:9pt;mso-wrap-distance-bottom:0;mso-position-horizontal:absolute;mso-position-horizontal-relative:text;mso-position-vertical:absolute;mso-position-vertical-relative:text;mso-height-percent:0;mso-height-relative:margin;v-text-anchor:top" o:gfxdata="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" fillcolor="white [3201]" stroked="f" strokeweight=".5pt">
+                <v:textbox>
+                  <w:txbxContent>
+                    <w:p>
+                      <w:r>
+                        <w:t>9</w:t>
+                      </w:r>
+                    </w:p>
+                  </w:txbxContent>
+                </v:textbox>
+              </v:shape>
+            </w:pict>
+          </mc:Fallback>
+        </mc:AlternateContent>
+      </w:r>
+      <w:r>
+        <w:rPr>
+          <w:noProof/>
+        </w:rPr>
+        <mc:AlternateContent>
+          <mc:Choice Requires="wps">
+            <w:drawing>
+              <wp:anchor distT="0" distB="0" distL="114300" distR="114300" simplePos="0" relativeHeight="251654139" behindDoc="0" locked="0" layoutInCell="1" allowOverlap="1" wp14:anchorId="414358BF" wp14:editId="24104432">
+                <wp:simplePos x="0" y="0"/>
+                <wp:positionH relativeFrom="column">
+                  <wp:posOffset>1471295</wp:posOffset>
+                </wp:positionH>
+                <wp:positionV relativeFrom="paragraph">
+                  <wp:posOffset>7620</wp:posOffset>
+                </wp:positionV>
+                <wp:extent cx="914400" cy="284672"/>
+                <wp:effectExtent l="0" t="0" r="0" b="1270"/>
+                <wp:wrapNone/>
+                <wp:docPr id="34" name="Cuadro de texto 34"/>
+                <wp:cNvGraphicFramePr/>
+                <a:graphic xmlns:a="http://schemas.openxmlformats.org/drawingml/2006/main">
+                  <a:graphicData uri="http://schemas.microsoft.com/office/word/2010/wordprocessingShape">
+                    <wps:wsp>
+                      <wps:cNvSpPr txBox="1"/>
+                      <wps:spPr>
+                        <a:xfrm>
+                          <a:off x="0" y="0"/>
+                          <a:ext cx="914400" cy="284672"/>
+                        </a:xfrm>
+                        <a:prstGeom prst="rect">
+                          <a:avLst/>
+                        </a:prstGeom>
+                        <a:solidFill>
+                          <a:schemeClr val="lt1"/>
+                        </a:solidFill>
+                        <a:ln w="6350">
+                          <a:noFill/>
+                        </a:ln>
+                      </wps:spPr>
+                      <wps:txbx>
+                        <w:txbxContent>
+                          <w:p>
+                            <w:r>
+                              <w:t>10</w:t>
+                            </w:r>
+                          </w:p>
+                        </w:txbxContent>
+                      </wps:txbx>
+                      <wps:bodyPr rot="0" spcFirstLastPara="0" vertOverflow="overflow" horzOverflow="overflow" vert="horz" wrap="none" lIns="91440" tIns="45720" rIns="91440" bIns="45720" numCol="1" spcCol="0" rtlCol="0" fromWordArt="0" anchor="t" anchorCtr="0" forceAA="0" compatLnSpc="1">
+                        <a:prstTxWarp prst="textNoShape">
+                          <a:avLst/>
+                        </a:prstTxWarp>
+                        <a:noAutofit/>
+                      </wps:bodyPr>
+                    </wps:wsp>
+                  </a:graphicData>
+                </a:graphic>
+                <wp14:sizeRelV relativeFrom="margin">
+                  <wp14:pctHeight>0</wp14:pctHeight>
+                </wp14:sizeRelV>
+              </wp:anchor>
+            </w:drawing>
+          </mc:Choice>
+          <mc:Fallback>
+            <w:pict>
+              <v:shape w14:anchorId="414358BF" id="Cuadro de texto 34" o:spid="_x0000_s1032" type="#_x0000_t202" style="position:absolute;left:0;text-align:left;margin-left:115.85pt;margin-top:.6pt;width:1in;height:22.4pt;z-index:251654139;visibility:visible;mso-wrap-style:none;mso-height-percent:0;mso-wrap-distance-left:9pt;mso-wrap-distance-top:0;mso-wrap-distance-right:9pt;mso-wrap-distance-bottom:0;mso-position-horizontal:absolute;mso-position-horizontal-relative:text;mso-position-vertical:absolute;mso-position-vertical-relative:text;mso-height-percent:0;mso-height-relative:margin;v-text-anchor:top" o:gfxdata="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" fillcolor="white [3201]" stroked="f" strokeweight=".5pt">
+                <v:textbox>
+                  <w:txbxContent>
+                    <w:p>
+                      <w:r>
+                        <w:t>10</w:t>
+                      </w:r>
+                    </w:p>
+                  </w:txbxContent>
+                </v:textbox>
+              </v:shape>
+            </w:pict>
+          </mc:Fallback>
+        </mc:AlternateContent>
+      </w:r>
+    </w:p>
+    <w:p>
+      <w:pPr>
+        <w:jc w:val="both"/>
+      </w:pPr>
+    </w:p>
+    <w:p>
+      <w:pPr>
+        <w:jc w:val="both"/>
+      </w:pPr>
+      <w:r>
+        <w:t>En este diagrama, la ciudad 1 estaría conectada con la ciudad 2 mediante una carretera de 10 km, y la ciudad 2, con la 3 mediante una carretera de 9 km. Su implementación</w:t>
+      </w:r>
+      <w:r>
+        <w:t>, utilizando como ejemplo la ciudad 2,</w:t>
+      </w:r>
+      <w:r>
+        <w:t xml:space="preserve"> podría ser algo del siguiente estilo:</w:t>
+      </w:r>
+    </w:p>
+    <w:p>
+      <w:pPr>
+        <w:jc w:val="both"/>
+      </w:pPr>
+      <w:r>
+        <w:rPr>
+          <w:noProof/>
+        </w:rPr>
+        <mc:AlternateContent>
+          <mc:Choice Requires="wps">
+            <w:drawing>
+              <wp:anchor distT="0" distB="0" distL="114300" distR="114300" simplePos="0" relativeHeight="251689984" behindDoc="0" locked="0" layoutInCell="1" allowOverlap="1" wp14:anchorId="7926ED22" wp14:editId="67B8D445">
+                <wp:simplePos x="0" y="0"/>
+                <wp:positionH relativeFrom="column">
+                  <wp:posOffset>3385526</wp:posOffset>
+                </wp:positionH>
+                <wp:positionV relativeFrom="paragraph">
+                  <wp:posOffset>776842</wp:posOffset>
+                </wp:positionV>
+                <wp:extent cx="6824" cy="517477"/>
+                <wp:effectExtent l="76200" t="0" r="69850" b="54610"/>
+                <wp:wrapNone/>
+                <wp:docPr id="29" name="Conector recto de flecha 29"/>
+                <wp:cNvGraphicFramePr/>
+                <a:graphic xmlns:a="http://schemas.openxmlformats.org/drawingml/2006/main">
+                  <a:graphicData uri="http://schemas.microsoft.com/office/word/2010/wordprocessingShape">
+                    <wps:wsp>
+                      <wps:cNvCnPr/>
+                      <wps:spPr>
+                        <a:xfrm>
+                          <a:off x="0" y="0"/>
+                          <a:ext cx="6824" cy="517477"/>
+                        </a:xfrm>
+                        <a:prstGeom prst="straightConnector1">
+                          <a:avLst/>
+                        </a:prstGeom>
+                        <a:ln>
+                          <a:tailEnd type="triangle"/>
+                        </a:ln>
+                      </wps:spPr>
+                      <wps:style>
+                        <a:lnRef idx="1">
+                          <a:schemeClr val="dk1"/>
+                        </a:lnRef>
+                        <a:fillRef idx="0">
+                          <a:schemeClr val="dk1"/>
+                        </a:fillRef>
+                        <a:effectRef idx="0">
+                          <a:schemeClr val="dk1"/>
+                        </a:effectRef>
+                        <a:fontRef idx="minor">
+                          <a:schemeClr val="tx1"/>
+                        </a:fontRef>
+                      </wps:style>
+                      <wps:bodyPr/>
+                    </wps:wsp>
+                  </a:graphicData>
+                </a:graphic>
+              </wp:anchor>
+            </w:drawing>
+          </mc:Choice>
+          <mc:Fallback>
+            <w:pict>
+              <v:shape w14:anchorId="3E400915" id="Conector recto de flecha 29" o:spid="_x0000_s1026" type="#_x0000_t32" style="position:absolute;margin-left:266.6pt;margin-top:61.15pt;width:.55pt;height:40.75pt;z-index:251689984;visibility:visible;mso-wrap-style:square;mso-wrap-distance-left:9pt;mso-wrap-distance-top:0;mso-wrap-distance-right:9pt;mso-wrap-distance-bottom:0;mso-position-horizontal:absolute;mso-position-horizontal-relative:text;mso-position-vertical:absolute;mso-position-vertical-relative:text" o:gfxdata="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" strokecolor="black [3200]" strokeweight=".5pt">
+                <v:stroke endarrow="block" joinstyle="miter"/>
+              </v:shape>
+            </w:pict>
+          </mc:Fallback>
+        </mc:AlternateContent>
+      </w:r>
+      <w:r>
+        <w:rPr>
+          <w:noProof/>
+        </w:rPr>
+        <mc:AlternateContent>
+          <mc:Choice Requires="wps">
+            <w:drawing>
+              <wp:anchor distT="0" distB="0" distL="114300" distR="114300" simplePos="0" relativeHeight="251687936" behindDoc="0" locked="0" layoutInCell="1" allowOverlap="1" wp14:anchorId="4FA7153C" wp14:editId="2189AD38">
+                <wp:simplePos x="0" y="0"/>
+                <wp:positionH relativeFrom="column">
+                  <wp:posOffset>1929196</wp:posOffset>
+                </wp:positionH>
+                <wp:positionV relativeFrom="paragraph">
+                  <wp:posOffset>775089</wp:posOffset>
+                </wp:positionV>
+                <wp:extent cx="6824" cy="517477"/>
+                <wp:effectExtent l="76200" t="0" r="69850" b="54610"/>
+                <wp:wrapNone/>
+                <wp:docPr id="28" name="Conector recto de flecha 28"/>
+                <wp:cNvGraphicFramePr/>
+                <a:graphic xmlns:a="http://schemas.openxmlformats.org/drawingml/2006/main">
+                  <a:graphicData uri="http://schemas.microsoft.com/office/word/2010/wordprocessingShape">
+                    <wps:wsp>
+                      <wps:cNvCnPr/>
+                      <wps:spPr>
+                        <a:xfrm>
+                          <a:off x="0" y="0"/>
+                          <a:ext cx="6824" cy="517477"/>
+                        </a:xfrm>
+                        <a:prstGeom prst="straightConnector1">
+                          <a:avLst/>
+                        </a:prstGeom>
+                        <a:ln>
+                          <a:tailEnd type="triangle"/>
+                        </a:ln>
+                      </wps:spPr>
+                      <wps:style>
+                        <a:lnRef idx="1">
+                          <a:schemeClr val="dk1"/>
+                        </a:lnRef>
+                        <a:fillRef idx="0">
+                          <a:schemeClr val="dk1"/>
+                        </a:fillRef>
+                        <a:effectRef idx="0">
+                          <a:schemeClr val="dk1"/>
+                        </a:effectRef>
+                        <a:fontRef idx="minor">
+                          <a:schemeClr val="tx1"/>
+                        </a:fontRef>
+                      </wps:style>
+                      <wps:bodyPr/>
+                    </wps:wsp>
+                  </a:graphicData>
+                </a:graphic>
+              </wp:anchor>
+            </w:drawing>
+          </mc:Choice>
+          <mc:Fallback>
+            <w:pict>
+              <v:shape w14:anchorId="701FBC27" id="Conector recto de flecha 28" o:spid="_x0000_s1026" type="#_x0000_t32" style="position:absolute;margin-left:151.9pt;margin-top:61.05pt;width:.55pt;height:40.75pt;z-index:251687936;visibility:visible;mso-wrap-style:square;mso-wrap-distance-left:9pt;mso-wrap-distance-top:0;mso-wrap-distance-right:9pt;mso-wrap-distance-bottom:0;mso-position-horizontal:absolute;mso-position-horizontal-relative:text;mso-position-vertical:absolute;mso-position-vertical-relative:text" o:gfxdata="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" strokecolor="black [3200]" strokeweight=".5pt">
+                <v:stroke endarrow="block" joinstyle="miter"/>
+              </v:shape>
+            </w:pict>
+          </mc:Fallback>
+        </mc:AlternateContent>
+      </w:r>
+      <w:r>
+        <w:rPr>
+          <w:noProof/>
+        </w:rPr>
+        <mc:AlternateContent>
+          <mc:Choice Requires="wps">
+            <w:drawing>
+              <wp:anchor distT="0" distB="0" distL="114300" distR="114300" simplePos="0" relativeHeight="251686912" behindDoc="0" locked="0" layoutInCell="1" allowOverlap="1" wp14:anchorId="186FFD27" wp14:editId="5E6B0B1E">
+                <wp:simplePos x="0" y="0"/>
+                <wp:positionH relativeFrom="column">
+                  <wp:posOffset>3036902</wp:posOffset>
+                </wp:positionH>
+                <wp:positionV relativeFrom="paragraph">
+                  <wp:posOffset>1287514</wp:posOffset>
+                </wp:positionV>
+                <wp:extent cx="805218" cy="266131"/>
+                <wp:effectExtent l="0" t="0" r="13970" b="19685"/>
+                <wp:wrapNone/>
+                <wp:docPr id="26" name="Rectángulo 26"/>
+                <wp:cNvGraphicFramePr/>
+                <a:graphic xmlns:a="http://schemas.openxmlformats.org/drawingml/2006/main">
+                  <a:graphicData uri="http://schemas.microsoft.com/office/word/2010/wordprocessingShape">
+                    <wps:wsp>
+                      <wps:cNvSpPr/>
+                      <wps:spPr>
+                        <a:xfrm>
+                          <a:off x="0" y="0"/>
+                          <a:ext cx="805218" cy="266131"/>
+                        </a:xfrm>
+                        <a:prstGeom prst="rect">
+                          <a:avLst/>
+                        </a:prstGeom>
+                        <a:ln w="9525">
+                          <a:solidFill>
+                            <a:schemeClr val="tx1"/>
+                          </a:solidFill>
+                        </a:ln>
+                      </wps:spPr>
+                      <wps:style>
+                        <a:lnRef idx="2">
+                          <a:schemeClr val="accent6"/>
+                        </a:lnRef>
+                        <a:fillRef idx="1">
+                          <a:schemeClr val="lt1"/>
+                        </a:fillRef>
+                        <a:effectRef idx="0">
+                          <a:schemeClr val="accent6"/>
+                        </a:effectRef>
+                        <a:fontRef idx="minor">
+                          <a:schemeClr val="dk1"/>
+                        </a:fontRef>
+                      </wps:style>
+                      <wps:txbx>
+                        <w:txbxContent>
+                          <w:p>
+                            <w:pPr>
+                              <w:jc w:val="center"/>
+                            </w:pPr>
+                            <w:r>
+                              <w:t xml:space="preserve">Ciudad </w:t>
+                            </w:r>
+                            <w:r>
+                              <w:t>3</w:t>
+                            </w:r>
+                          </w:p>
+                          <w:p>
+                            <w:pPr>
+                              <w:jc w:val="center"/>
+                            </w:pPr>
+                          </w:p>
+                        </w:txbxContent>
+                      </wps:txbx>
+                      <wps:bodyPr rot="0" spcFirstLastPara="0" vertOverflow="overflow" horzOverflow="overflow" vert="horz" wrap="square" lIns="91440" tIns="45720" rIns="91440" bIns="45720" numCol="1" spcCol="0" rtlCol="0" fromWordArt="0" anchor="ctr" anchorCtr="0" forceAA="0" compatLnSpc="1">
+                        <a:prstTxWarp prst="textNoShape">
+                          <a:avLst/>
+                        </a:prstTxWarp>
+                        <a:noAutofit/>
+                      </wps:bodyPr>
+                    </wps:wsp>
+                  </a:graphicData>
+                </a:graphic>
+                <wp14:sizeRelH relativeFrom="margin">
+                  <wp14:pctWidth>0</wp14:pctWidth>
+                </wp14:sizeRelH>
+                <wp14:sizeRelV relativeFrom="margin">
+                  <wp14:pctHeight>0</wp14:pctHeight>
+                </wp14:sizeRelV>
+              </wp:anchor>
+            </w:drawing>
+          </mc:Choice>
+          <mc:Fallback>
+            <w:pict>
+              <v:rect w14:anchorId="186FFD27" id="Rectángulo 26" o:spid="_x0000_s1033" style="position:absolute;left:0;text-align:left;margin-left:239.15pt;margin-top:101.4pt;width:63.4pt;height:20.95pt;z-index:251686912;visibility:visible;mso-wrap-style:square;mso-width-percent:0;mso-height-percent:0;mso-wrap-distance-left:9pt;mso-wrap-distance-top:0;mso-wrap-distance-right:9pt;mso-wrap-distance-bottom:0;mso-position-horizontal:absolute;mso-position-horizontal-relative:text;mso-position-vertical:absolute;mso-position-vertical-relative:text;mso-width-percent:0;mso-height-percent:0;mso-width-relative:margin;mso-height-relative:margin;v-text-anchor:middle" o:gfxdata="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" fillcolor="white [3201]" strokecolor="black [3213]">
+                <v:textbox>
+                  <w:txbxContent>
+                    <w:p>
+                      <w:pPr>
+                        <w:jc w:val="center"/>
+                      </w:pPr>
+                      <w:r>
+                        <w:t xml:space="preserve">Ciudad </w:t>
+                      </w:r>
+                      <w:r>
+                        <w:t>3</w:t>
+                      </w:r>
+                    </w:p>
+                    <w:p>
+                      <w:pPr>
+                        <w:jc w:val="center"/>
+                      </w:pPr>
+                    </w:p>
+                  </w:txbxContent>
+                </v:textbox>
+              </v:rect>
+            </w:pict>
+          </mc:Fallback>
+        </mc:AlternateContent>
+      </w:r>
+      <w:r>
+        <w:rPr>
+          <w:noProof/>
+        </w:rPr>
+        <mc:AlternateContent>
+          <mc:Choice Requires="wps">
+            <w:drawing>
+              <wp:anchor distT="0" distB="0" distL="114300" distR="114300" simplePos="0" relativeHeight="251684864" behindDoc="0" locked="0" layoutInCell="1" allowOverlap="1" wp14:anchorId="75219AEB" wp14:editId="661F49F6">
+                <wp:simplePos x="0" y="0"/>
+                <wp:positionH relativeFrom="column">
+                  <wp:posOffset>1553930</wp:posOffset>
+                </wp:positionH>
+                <wp:positionV relativeFrom="paragraph">
+                  <wp:posOffset>1287761</wp:posOffset>
+                </wp:positionV>
+                <wp:extent cx="805218" cy="266131"/>
+                <wp:effectExtent l="0" t="0" r="13970" b="19685"/>
+                <wp:wrapNone/>
+                <wp:docPr id="25" name="Rectángulo 25"/>
+                <wp:cNvGraphicFramePr/>
+                <a:graphic xmlns:a="http://schemas.openxmlformats.org/drawingml/2006/main">
+                  <a:graphicData uri="http://schemas.microsoft.com/office/word/2010/wordprocessingShape">
+                    <wps:wsp>
+                      <wps:cNvSpPr/>
+                      <wps:spPr>
+                        <a:xfrm>
+                          <a:off x="0" y="0"/>
+                          <a:ext cx="805218" cy="266131"/>
+                        </a:xfrm>
+                        <a:prstGeom prst="rect">
+                          <a:avLst/>
+                        </a:prstGeom>
+                        <a:ln w="9525">
+                          <a:solidFill>
+                            <a:schemeClr val="tx1"/>
+                          </a:solidFill>
+                        </a:ln>
+                      </wps:spPr>
+                      <wps:style>
+                        <a:lnRef idx="2">
+                          <a:schemeClr val="accent6"/>
+                        </a:lnRef>
+                        <a:fillRef idx="1">
+                          <a:schemeClr val="lt1"/>
+                        </a:fillRef>
+                        <a:effectRef idx="0">
+                          <a:schemeClr val="accent6"/>
+                        </a:effectRef>
+                        <a:fontRef idx="minor">
+                          <a:schemeClr val="dk1"/>
+                        </a:fontRef>
+                      </wps:style>
+                      <wps:txbx>
+                        <w:txbxContent>
+                          <w:p>
+                            <w:pPr>
+                              <w:jc w:val="center"/>
+                            </w:pPr>
+                            <w:r>
+                              <w:t>Ciudad 1</w:t>
+                            </w:r>
+                          </w:p>
+                          <w:p>
+                            <w:pPr>
+                              <w:jc w:val="center"/>
+                            </w:pPr>
+                          </w:p>
+                        </w:txbxContent>
+                      </wps:txbx>
+                      <wps:bodyPr rot="0" spcFirstLastPara="0" vertOverflow="overflow" horzOverflow="overflow" vert="horz" wrap="square" lIns="91440" tIns="45720" rIns="91440" bIns="45720" numCol="1" spcCol="0" rtlCol="0" fromWordArt="0" anchor="ctr" anchorCtr="0" forceAA="0" compatLnSpc="1">
+                        <a:prstTxWarp prst="textNoShape">
+                          <a:avLst/>
+                        </a:prstTxWarp>
+                        <a:noAutofit/>
+                      </wps:bodyPr>
+                    </wps:wsp>
+                  </a:graphicData>
+                </a:graphic>
+                <wp14:sizeRelH relativeFrom="margin">
+                  <wp14:pctWidth>0</wp14:pctWidth>
+                </wp14:sizeRelH>
+                <wp14:sizeRelV relativeFrom="margin">
+                  <wp14:pctHeight>0</wp14:pctHeight>
+                </wp14:sizeRelV>
+              </wp:anchor>
+            </w:drawing>
+          </mc:Choice>
+          <mc:Fallback>
+            <w:pict>
+              <v:rect w14:anchorId="75219AEB" id="Rectángulo 25" o:spid="_x0000_s1034" style="position:absolute;left:0;text-align:left;margin-left:122.35pt;margin-top:101.4pt;width:63.4pt;height:20.95pt;z-index:251684864;visibility:visible;mso-wrap-style:square;mso-width-percent:0;mso-height-percent:0;mso-wrap-distance-left:9pt;mso-wrap-distance-top:0;mso-wrap-distance-right:9pt;mso-wrap-distance-bottom:0;mso-position-horizontal:absolute;mso-position-horizontal-relative:text;mso-position-vertical:absolute;mso-position-vertical-relative:text;mso-width-percent:0;mso-height-percent:0;mso-width-relative:margin;mso-height-relative:margin;v-text-anchor:middle" o:gfxdata="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" fillcolor="white [3201]" strokecolor="black [3213]">
+                <v:textbox>
+                  <w:txbxContent>
+                    <w:p>
+                      <w:pPr>
+                        <w:jc w:val="center"/>
+                      </w:pPr>
+                      <w:r>
+                        <w:t>Ciudad 1</w:t>
+                      </w:r>
+                    </w:p>
+                    <w:p>
+                      <w:pPr>
+                        <w:jc w:val="center"/>
+                      </w:pPr>
+                    </w:p>
+                  </w:txbxContent>
+                </v:textbox>
+              </v:rect>
+            </w:pict>
+          </mc:Fallback>
+        </mc:AlternateContent>
+      </w:r>
+      <w:r>
+        <mc:AlternateContent>
+          <mc:Choice Requires="wps">
+            <w:drawing>
+              <wp:anchor distT="0" distB="0" distL="114300" distR="114300" simplePos="0" relativeHeight="251682816" behindDoc="0" locked="0" layoutInCell="1" allowOverlap="1" wp14:anchorId="03B93B46" wp14:editId="0B16ECD9">
+                <wp:simplePos x="0" y="0"/>
+                <wp:positionH relativeFrom="column">
+                  <wp:posOffset>3526790</wp:posOffset>
+                </wp:positionH>
+                <wp:positionV relativeFrom="paragraph">
+                  <wp:posOffset>633730</wp:posOffset>
+                </wp:positionV>
+                <wp:extent cx="0" cy="272415"/>
+                <wp:effectExtent l="0" t="0" r="38100" b="32385"/>
+                <wp:wrapNone/>
+                <wp:docPr id="24" name="Conector recto 24"/>
+                <wp:cNvGraphicFramePr/>
+                <a:graphic xmlns:a="http://schemas.openxmlformats.org/drawingml/2006/main">
+                  <a:graphicData uri="http://schemas.microsoft.com/office/word/2010/wordprocessingShape">
+                    <wps:wsp>
+                      <wps:cNvCnPr/>
+                      <wps:spPr>
+                        <a:xfrm>
+                          <a:off x="0" y="0"/>
+                          <a:ext cx="0" cy="272415"/>
+                        </a:xfrm>
+                        <a:prstGeom prst="line">
+                          <a:avLst/>
+                        </a:prstGeom>
+                      </wps:spPr>
+                      <wps:style>
+                        <a:lnRef idx="1">
+                          <a:schemeClr val="dk1"/>
+                        </a:lnRef>
+                        <a:fillRef idx="0">
+                          <a:schemeClr val="dk1"/>
+                        </a:fillRef>
+                        <a:effectRef idx="0">
+                          <a:schemeClr val="dk1"/>
+                        </a:effectRef>
+                        <a:fontRef idx="minor">
+                          <a:schemeClr val="tx1"/>
+                        </a:fontRef>
+                      </wps:style>
+                      <wps:bodyPr/>
+                    </wps:wsp>
+                  </a:graphicData>
+                </a:graphic>
+              </wp:anchor>
+            </w:drawing>
+          </mc:Choice>
+          <mc:Fallback>
+            <w:pict>
+              <v:line w14:anchorId="3AF57C69" id="Conector recto 24" o:spid="_x0000_s1026" style="position:absolute;z-index:251682816;visibility:visible;mso-wrap-style:square;mso-wrap-distance-left:9pt;mso-wrap-distance-top:0;mso-wrap-distance-right:9pt;mso-wrap-distance-bottom:0;mso-position-horizontal:absolute;mso-position-horizontal-relative:text;mso-position-vertical:absolute;mso-position-vertical-relative:text" from="277.7pt,49.9pt" to="277.7pt,71.35pt" o:gfxdata="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" strokecolor="black [3200]" strokeweight=".5pt">
+                <v:stroke joinstyle="miter"/>
+              </v:line>
+            </w:pict>
+          </mc:Fallback>
+        </mc:AlternateContent>
+      </w:r>
+      <w:r>
+        <mc:AlternateContent>
+          <mc:Choice Requires="wps">
+            <w:drawing>
+              <wp:anchor distT="0" distB="0" distL="114300" distR="114300" simplePos="0" relativeHeight="251681792" behindDoc="0" locked="0" layoutInCell="1" allowOverlap="1" wp14:anchorId="343A478D" wp14:editId="4B25FAE4">
+                <wp:simplePos x="0" y="0"/>
+                <wp:positionH relativeFrom="column">
+                  <wp:posOffset>3258185</wp:posOffset>
+                </wp:positionH>
+                <wp:positionV relativeFrom="paragraph">
+                  <wp:posOffset>638175</wp:posOffset>
+                </wp:positionV>
+                <wp:extent cx="0" cy="272415"/>
+                <wp:effectExtent l="0" t="0" r="38100" b="32385"/>
+                <wp:wrapNone/>
+                <wp:docPr id="23" name="Conector recto 23"/>
+                <wp:cNvGraphicFramePr/>
+                <a:graphic xmlns:a="http://schemas.openxmlformats.org/drawingml/2006/main">
+                  <a:graphicData uri="http://schemas.microsoft.com/office/word/2010/wordprocessingShape">
+                    <wps:wsp>
+                      <wps:cNvCnPr/>
+                      <wps:spPr>
+                        <a:xfrm>
+                          <a:off x="0" y="0"/>
+                          <a:ext cx="0" cy="272415"/>
+                        </a:xfrm>
+                        <a:prstGeom prst="line">
+                          <a:avLst/>
+                        </a:prstGeom>
+                      </wps:spPr>
+                      <wps:style>
+                        <a:lnRef idx="1">
+                          <a:schemeClr val="dk1"/>
+                        </a:lnRef>
+                        <a:fillRef idx="0">
+                          <a:schemeClr val="dk1"/>
+                        </a:fillRef>
+                        <a:effectRef idx="0">
+                          <a:schemeClr val="dk1"/>
+                        </a:effectRef>
+                        <a:fontRef idx="minor">
+                          <a:schemeClr val="tx1"/>
+                        </a:fontRef>
+                      </wps:style>
+                      <wps:bodyPr/>
+                    </wps:wsp>
+                  </a:graphicData>
+                </a:graphic>
+              </wp:anchor>
+            </w:drawing>
+          </mc:Choice>
+          <mc:Fallback>
+            <w:pict>
+              <v:line w14:anchorId="224BC593" id="Conector recto 23" o:spid="_x0000_s1026" style="position:absolute;z-index:251681792;visibility:visible;mso-wrap-style:square;mso-wrap-distance-left:9pt;mso-wrap-distance-top:0;mso-wrap-distance-right:9pt;mso-wrap-distance-bottom:0;mso-position-horizontal:absolute;mso-position-horizontal-relative:text;mso-position-vertical:absolute;mso-position-vertical-relative:text" from="256.55pt,50.25pt" to="256.55pt,71.7pt" o:gfxdata="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" strokecolor="black [3200]" strokeweight=".5pt">
+                <v:stroke joinstyle="miter"/>
+              </v:line>
+            </w:pict>
+          </mc:Fallback>
+        </mc:AlternateContent>
+      </w:r>
+      <w:r>
+        <mc:AlternateContent>
+          <mc:Choice Requires="wps">
+            <w:drawing>
+              <wp:anchor distT="0" distB="0" distL="114300" distR="114300" simplePos="0" relativeHeight="251680768" behindDoc="0" locked="0" layoutInCell="1" allowOverlap="1" wp14:anchorId="7E9414E8" wp14:editId="5DA6024B">
+                <wp:simplePos x="0" y="0"/>
+                <wp:positionH relativeFrom="column">
+                  <wp:posOffset>2954390</wp:posOffset>
+                </wp:positionH>
+                <wp:positionV relativeFrom="paragraph">
+                  <wp:posOffset>640971</wp:posOffset>
+                </wp:positionV>
+                <wp:extent cx="805218" cy="266131"/>
+                <wp:effectExtent l="0" t="0" r="13970" b="19685"/>
+                <wp:wrapNone/>
+                <wp:docPr id="22" name="Rectángulo 22"/>
+                <wp:cNvGraphicFramePr/>
+                <a:graphic xmlns:a="http://schemas.openxmlformats.org/drawingml/2006/main">
+                  <a:graphicData uri="http://schemas.microsoft.com/office/word/2010/wordprocessingShape">
+                    <wps:wsp>
+                      <wps:cNvSpPr/>
+                      <wps:spPr>
+                        <a:xfrm>
+                          <a:off x="0" y="0"/>
+                          <a:ext cx="805218" cy="266131"/>
+                        </a:xfrm>
+                        <a:prstGeom prst="rect">
+                          <a:avLst/>
+                        </a:prstGeom>
+                        <a:ln w="9525">
+                          <a:solidFill>
+                            <a:schemeClr val="tx1"/>
+                          </a:solidFill>
+                        </a:ln>
+                      </wps:spPr>
+                      <wps:style>
+                        <a:lnRef idx="2">
+                          <a:schemeClr val="accent6"/>
+                        </a:lnRef>
+                        <a:fillRef idx="1">
+                          <a:schemeClr val="lt1"/>
+                        </a:fillRef>
+                        <a:effectRef idx="0">
+                          <a:schemeClr val="accent6"/>
+                        </a:effectRef>
+                        <a:fontRef idx="minor">
+                          <a:schemeClr val="dk1"/>
+                        </a:fontRef>
+                      </wps:style>
+                      <wps:txbx>
+                        <w:txbxContent>
+                          <w:p>
+                            <w:r>
+                              <w:t xml:space="preserve">9              </w:t>
+                            </w:r>
+                            <w:proofErr w:type="gramStart"/>
+                            <w:r>
+                              <w:t>X</w:t>
+                            </w:r>
+                            <w:proofErr w:type="gramEnd"/>
+                          </w:p>
+                        </w:txbxContent>
+                      </wps:txbx>
+                      <wps:bodyPr rot="0" spcFirstLastPara="0" vertOverflow="overflow" horzOverflow="overflow" vert="horz" wrap="square" lIns="91440" tIns="45720" rIns="91440" bIns="45720" numCol="1" spcCol="0" rtlCol="0" fromWordArt="0" anchor="ctr" anchorCtr="0" forceAA="0" compatLnSpc="1">
+                        <a:prstTxWarp prst="textNoShape">
+                          <a:avLst/>
+                        </a:prstTxWarp>
+                        <a:noAutofit/>
+                      </wps:bodyPr>
+                    </wps:wsp>
+                  </a:graphicData>
+                </a:graphic>
+                <wp14:sizeRelH relativeFrom="margin">
+                  <wp14:pctWidth>0</wp14:pctWidth>
+                </wp14:sizeRelH>
+                <wp14:sizeRelV relativeFrom="margin">
+                  <wp14:pctHeight>0</wp14:pctHeight>
+                </wp14:sizeRelV>
+              </wp:anchor>
+            </w:drawing>
+          </mc:Choice>
+          <mc:Fallback>
+            <w:pict>
+              <v:rect w14:anchorId="7E9414E8" id="Rectángulo 22" o:spid="_x0000_s1035" style="position:absolute;left:0;text-align:left;margin-left:232.65pt;margin-top:50.45pt;width:63.4pt;height:20.95pt;z-index:251680768;visibility:visible;mso-wrap-style:square;mso-width-percent:0;mso-height-percent:0;mso-wrap-distance-left:9pt;mso-wrap-distance-top:0;mso-wrap-distance-right:9pt;mso-wrap-distance-bottom:0;mso-position-horizontal:absolute;mso-position-horizontal-relative:text;mso-position-vertical:absolute;mso-position-vertical-relative:text;mso-width-percent:0;mso-height-percent:0;mso-width-relative:margin;mso-height-relative:margin;v-text-anchor:middle" o:gfxdata="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" fillcolor="white [3201]" strokecolor="black [3213]">
+                <v:textbox>
+                  <w:txbxContent>
+                    <w:p>
+                      <w:r>
+                        <w:t xml:space="preserve">9              </w:t>
+                      </w:r>
+                      <w:proofErr w:type="gramStart"/>
+                      <w:r>
+                        <w:t>X</w:t>
+                      </w:r>
+                      <w:proofErr w:type="gramEnd"/>
+                    </w:p>
+                  </w:txbxContent>
+                </v:textbox>
+              </v:rect>
+            </w:pict>
+          </mc:Fallback>
+        </mc:AlternateContent>
+      </w:r>
+      <w:r>
+        <w:rPr>
+          <w:noProof/>
+        </w:rPr>
+        <mc:AlternateContent>
+          <mc:Choice Requires="wps">
+            <w:drawing>
+              <wp:anchor distT="0" distB="0" distL="114300" distR="114300" simplePos="0" relativeHeight="251678720" behindDoc="0" locked="0" layoutInCell="1" allowOverlap="1" wp14:anchorId="6452AE87" wp14:editId="2F27B6E2">
+                <wp:simplePos x="0" y="0"/>
+                <wp:positionH relativeFrom="column">
+                  <wp:posOffset>2074346</wp:posOffset>
+                </wp:positionH>
+                <wp:positionV relativeFrom="paragraph">
+                  <wp:posOffset>632830</wp:posOffset>
+                </wp:positionV>
+                <wp:extent cx="0" cy="272955"/>
+                <wp:effectExtent l="0" t="0" r="38100" b="32385"/>
+                <wp:wrapNone/>
+                <wp:docPr id="21" name="Conector recto 21"/>
+                <wp:cNvGraphicFramePr/>
+                <a:graphic xmlns:a="http://schemas.openxmlformats.org/drawingml/2006/main">
+                  <a:graphicData uri="http://schemas.microsoft.com/office/word/2010/wordprocessingShape">
+                    <wps:wsp>
+                      <wps:cNvCnPr/>
+                      <wps:spPr>
+                        <a:xfrm>
+                          <a:off x="0" y="0"/>
+                          <a:ext cx="0" cy="272955"/>
+                        </a:xfrm>
+                        <a:prstGeom prst="line">
+                          <a:avLst/>
+                        </a:prstGeom>
+                      </wps:spPr>
+                      <wps:style>
+                        <a:lnRef idx="1">
+                          <a:schemeClr val="dk1"/>
+                        </a:lnRef>
+                        <a:fillRef idx="0">
+                          <a:schemeClr val="dk1"/>
+                        </a:fillRef>
+                        <a:effectRef idx="0">
+                          <a:schemeClr val="dk1"/>
+                        </a:effectRef>
+                        <a:fontRef idx="minor">
+                          <a:schemeClr val="tx1"/>
+                        </a:fontRef>
+                      </wps:style>
+                      <wps:bodyPr/>
+                    </wps:wsp>
+                  </a:graphicData>
+                </a:graphic>
+              </wp:anchor>
+            </w:drawing>
+          </mc:Choice>
+          <mc:Fallback>
+            <w:pict>
+              <v:line w14:anchorId="7967D78C" id="Conector recto 21" o:spid="_x0000_s1026" style="position:absolute;z-index:251678720;visibility:visible;mso-wrap-style:square;mso-wrap-distance-left:9pt;mso-wrap-distance-top:0;mso-wrap-distance-right:9pt;mso-wrap-distance-bottom:0;mso-position-horizontal:absolute;mso-position-horizontal-relative:text;mso-position-vertical:absolute;mso-position-vertical-relative:text" from="163.35pt,49.85pt" to="163.35pt,71.35pt" o:gfxdata="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" strokecolor="black [3200]" strokeweight=".5pt">
+                <v:stroke joinstyle="miter"/>
+              </v:line>
+            </w:pict>
+          </mc:Fallback>
+        </mc:AlternateContent>
+      </w:r>
+      <w:r>
+        <w:rPr>
+          <w:noProof/>
+        </w:rPr>
+        <mc:AlternateContent>
+          <mc:Choice Requires="wps">
+            <w:drawing>
+              <wp:anchor distT="0" distB="0" distL="114300" distR="114300" simplePos="0" relativeHeight="251674624" behindDoc="0" locked="0" layoutInCell="1" allowOverlap="1" wp14:anchorId="41BD5CF3" wp14:editId="541A1F9F">
+                <wp:simplePos x="0" y="0"/>
+                <wp:positionH relativeFrom="column">
+                  <wp:posOffset>1805807</wp:posOffset>
+                </wp:positionH>
+                <wp:positionV relativeFrom="paragraph">
+                  <wp:posOffset>636905</wp:posOffset>
+                </wp:positionV>
+                <wp:extent cx="0" cy="272955"/>
+                <wp:effectExtent l="0" t="0" r="38100" b="32385"/>
+                <wp:wrapNone/>
+                <wp:docPr id="19" name="Conector recto 19"/>
+                <wp:cNvGraphicFramePr/>
+                <a:graphic xmlns:a="http://schemas.openxmlformats.org/drawingml/2006/main">
+                  <a:graphicData uri="http://schemas.microsoft.com/office/word/2010/wordprocessingShape">
+                    <wps:wsp>
+                      <wps:cNvCnPr/>
+                      <wps:spPr>
+                        <a:xfrm>
+                          <a:off x="0" y="0"/>
+                          <a:ext cx="0" cy="272955"/>
+                        </a:xfrm>
+                        <a:prstGeom prst="line">
+                          <a:avLst/>
+                        </a:prstGeom>
+                      </wps:spPr>
+                      <wps:style>
+                        <a:lnRef idx="1">
+                          <a:schemeClr val="dk1"/>
+                        </a:lnRef>
+                        <a:fillRef idx="0">
+                          <a:schemeClr val="dk1"/>
+                        </a:fillRef>
+                        <a:effectRef idx="0">
+                          <a:schemeClr val="dk1"/>
+                        </a:effectRef>
+                        <a:fontRef idx="minor">
+                          <a:schemeClr val="tx1"/>
+                        </a:fontRef>
+                      </wps:style>
+                      <wps:bodyPr/>
+                    </wps:wsp>
+                  </a:graphicData>
+                </a:graphic>
+              </wp:anchor>
+            </w:drawing>
+          </mc:Choice>
+          <mc:Fallback>
+            <w:pict>
+              <v:line w14:anchorId="312A0769" id="Conector recto 19" o:spid="_x0000_s1026" style="position:absolute;z-index:251674624;visibility:visible;mso-wrap-style:square;mso-wrap-distance-left:9pt;mso-wrap-distance-top:0;mso-wrap-distance-right:9pt;mso-wrap-distance-bottom:0;mso-position-horizontal:absolute;mso-position-horizontal-relative:text;mso-position-vertical:absolute;mso-position-vertical-relative:text" from="142.2pt,50.15pt" to="142.2pt,71.65pt" o:gfxdata="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" strokecolor="black [3200]" strokeweight=".5pt">
+                <v:stroke joinstyle="miter"/>
+              </v:line>
+            </w:pict>
+          </mc:Fallback>
+        </mc:AlternateContent>
+      </w:r>
+      <w:r>
+        <mc:AlternateContent>
+          <mc:Choice Requires="wps">
+            <w:drawing>
+              <wp:anchor distT="0" distB="0" distL="114300" distR="114300" simplePos="0" relativeHeight="251672576" behindDoc="0" locked="0" layoutInCell="1" allowOverlap="1" wp14:anchorId="3C79290F" wp14:editId="26FDE512">
+                <wp:simplePos x="0" y="0"/>
+                <wp:positionH relativeFrom="column">
+                  <wp:posOffset>2134263</wp:posOffset>
+                </wp:positionH>
+                <wp:positionV relativeFrom="paragraph">
+                  <wp:posOffset>776141</wp:posOffset>
+                </wp:positionV>
+                <wp:extent cx="818866" cy="0"/>
+                <wp:effectExtent l="0" t="76200" r="19685" b="95250"/>
+                <wp:wrapNone/>
+                <wp:docPr id="17" name="Conector recto de flecha 17"/>
+                <wp:cNvGraphicFramePr/>
+                <a:graphic xmlns:a="http://schemas.openxmlformats.org/drawingml/2006/main">
+                  <a:graphicData uri="http://schemas.microsoft.com/office/word/2010/wordprocessingShape">
+                    <wps:wsp>
+                      <wps:cNvCnPr/>
+                      <wps:spPr>
+                        <a:xfrm>
+                          <a:off x="0" y="0"/>
+                          <a:ext cx="818866" cy="0"/>
+                        </a:xfrm>
+                        <a:prstGeom prst="straightConnector1">
+                          <a:avLst/>
+                        </a:prstGeom>
+                        <a:ln>
+                          <a:tailEnd type="triangle"/>
+                        </a:ln>
+                      </wps:spPr>
+                      <wps:style>
+                        <a:lnRef idx="1">
+                          <a:schemeClr val="dk1"/>
+                        </a:lnRef>
+                        <a:fillRef idx="0">
+                          <a:schemeClr val="dk1"/>
+                        </a:fillRef>
+                        <a:effectRef idx="0">
+                          <a:schemeClr val="dk1"/>
+                        </a:effectRef>
+                        <a:fontRef idx="minor">
+                          <a:schemeClr val="tx1"/>
+                        </a:fontRef>
+                      </wps:style>
+                      <wps:bodyPr/>
+                    </wps:wsp>
+                  </a:graphicData>
+                </a:graphic>
+              </wp:anchor>
+            </w:drawing>
+          </mc:Choice>
+          <mc:Fallback>
+            <w:pict>
+              <v:shape w14:anchorId="21DF4E3A" id="Conector recto de flecha 17" o:spid="_x0000_s1026" type="#_x0000_t32" style="position:absolute;margin-left:168.05pt;margin-top:61.1pt;width:64.5pt;height:0;z-index:251672576;visibility:visible;mso-wrap-style:square;mso-wrap-distance-left:9pt;mso-wrap-distance-top:0;mso-wrap-distance-right:9pt;mso-wrap-distance-bottom:0;mso-position-horizontal:absolute;mso-position-horizontal-relative:text;mso-position-vertical:absolute;mso-position-vertical-relative:text" o:gfxdata="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" strokecolor="black [3200]" strokeweight=".5pt">
+                <v:stroke endarrow="block" joinstyle="miter"/>
+              </v:shape>
+            </w:pict>
+          </mc:Fallback>
+        </mc:AlternateContent>
+      </w:r>
+      <w:r>
+        <w:rPr>
+          <w:noProof/>
+        </w:rPr>
+        <mc:AlternateContent>
+          <mc:Choice Requires="wps">
+            <w:drawing>
+              <wp:anchor distT="0" distB="0" distL="114300" distR="114300" simplePos="0" relativeHeight="251670528" behindDoc="0" locked="0" layoutInCell="1" allowOverlap="1" wp14:anchorId="7BD652D8" wp14:editId="281348D4">
+                <wp:simplePos x="0" y="0"/>
+                <wp:positionH relativeFrom="column">
+                  <wp:posOffset>1501557</wp:posOffset>
+                </wp:positionH>
+                <wp:positionV relativeFrom="paragraph">
+                  <wp:posOffset>639492</wp:posOffset>
+                </wp:positionV>
+                <wp:extent cx="805218" cy="266131"/>
+                <wp:effectExtent l="0" t="0" r="13970" b="19685"/>
+                <wp:wrapNone/>
+                <wp:docPr id="16" name="Rectángulo 16"/>
+                <wp:cNvGraphicFramePr/>
+                <a:graphic xmlns:a="http://schemas.openxmlformats.org/drawingml/2006/main">
+                  <a:graphicData uri="http://schemas.microsoft.com/office/word/2010/wordprocessingShape">
+                    <wps:wsp>
+                      <wps:cNvSpPr/>
+                      <wps:spPr>
+                        <a:xfrm>
+                          <a:off x="0" y="0"/>
+                          <a:ext cx="805218" cy="266131"/>
+                        </a:xfrm>
+                        <a:prstGeom prst="rect">
+                          <a:avLst/>
+                        </a:prstGeom>
+                        <a:ln w="9525">
+                          <a:solidFill>
+                            <a:schemeClr val="tx1"/>
+                          </a:solidFill>
+                        </a:ln>
+                      </wps:spPr>
+                      <wps:style>
+                        <a:lnRef idx="2">
+                          <a:schemeClr val="accent6"/>
+                        </a:lnRef>
+                        <a:fillRef idx="1">
+                          <a:schemeClr val="lt1"/>
+                        </a:fillRef>
+                        <a:effectRef idx="0">
+                          <a:schemeClr val="accent6"/>
+                        </a:effectRef>
+                        <a:fontRef idx="minor">
+                          <a:schemeClr val="dk1"/>
+                        </a:fontRef>
+                      </wps:style>
+                      <wps:txbx>
+                        <w:txbxContent>
+                          <w:p>
+                            <w:r>
+                              <w:t>10</w:t>
+                            </w:r>
+                          </w:p>
+                          <w:p>
+                            <w:pPr>
+                              <w:jc w:val="center"/>
+                            </w:pPr>
+                          </w:p>
+                        </w:txbxContent>
+                      </wps:txbx>
+                      <wps:bodyPr rot="0" spcFirstLastPara="0" vertOverflow="overflow" horzOverflow="overflow" vert="horz" wrap="square" lIns="91440" tIns="45720" rIns="91440" bIns="45720" numCol="1" spcCol="0" rtlCol="0" fromWordArt="0" anchor="ctr" anchorCtr="0" forceAA="0" compatLnSpc="1">
+                        <a:prstTxWarp prst="textNoShape">
+                          <a:avLst/>
+                        </a:prstTxWarp>
+                        <a:noAutofit/>
+                      </wps:bodyPr>
+                    </wps:wsp>
+                  </a:graphicData>
+                </a:graphic>
+                <wp14:sizeRelH relativeFrom="margin">
+                  <wp14:pctWidth>0</wp14:pctWidth>
+                </wp14:sizeRelH>
+                <wp14:sizeRelV relativeFrom="margin">
+                  <wp14:pctHeight>0</wp14:pctHeight>
+                </wp14:sizeRelV>
+              </wp:anchor>
+            </w:drawing>
+          </mc:Choice>
+          <mc:Fallback>
+            <w:pict>
+              <v:rect w14:anchorId="7BD652D8" id="Rectángulo 16" o:spid="_x0000_s1036" style="position:absolute;left:0;text-align:left;margin-left:118.25pt;margin-top:50.35pt;width:63.4pt;height:20.95pt;z-index:251670528;visibility:visible;mso-wrap-style:square;mso-width-percent:0;mso-height-percent:0;mso-wrap-distance-left:9pt;mso-wrap-distance-top:0;mso-wrap-distance-right:9pt;mso-wrap-distance-bottom:0;mso-position-horizontal:absolute;mso-position-horizontal-relative:text;mso-position-vertical:absolute;mso-position-vertical-relative:text;mso-width-percent:0;mso-height-percent:0;mso-width-relative:margin;mso-height-relative:margin;v-text-anchor:middle" o:gfxdata="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" fillcolor="white [3201]" strokecolor="black [3213]">
+                <v:textbox>
+                  <w:txbxContent>
+                    <w:p>
+                      <w:r>
+                        <w:t>10</w:t>
+                      </w:r>
+                    </w:p>
+                    <w:p>
+                      <w:pPr>
+                        <w:jc w:val="center"/>
+                      </w:pPr>
+                    </w:p>
+                  </w:txbxContent>
+                </v:textbox>
+              </v:rect>
+            </w:pict>
+          </mc:Fallback>
+        </mc:AlternateContent>
+      </w:r>
+      <w:r>
+        <w:rPr>
+          <w:noProof/>
+        </w:rPr>
+        <mc:AlternateContent>
+          <mc:Choice Requires="wps">
+            <w:drawing>
+              <wp:anchor distT="0" distB="0" distL="114300" distR="114300" simplePos="0" relativeHeight="251668480" behindDoc="0" locked="0" layoutInCell="1" allowOverlap="1" wp14:anchorId="70BAE47C" wp14:editId="3C3BAD2B">
+                <wp:simplePos x="0" y="0"/>
+                <wp:positionH relativeFrom="column">
+                  <wp:posOffset>666778</wp:posOffset>
+                </wp:positionH>
+                <wp:positionV relativeFrom="paragraph">
+                  <wp:posOffset>773951</wp:posOffset>
+                </wp:positionV>
+                <wp:extent cx="818866" cy="0"/>
+                <wp:effectExtent l="0" t="76200" r="19685" b="95250"/>
+                <wp:wrapNone/>
+                <wp:docPr id="14" name="Conector recto de flecha 14"/>
+                <wp:cNvGraphicFramePr/>
+                <a:graphic xmlns:a="http://schemas.openxmlformats.org/drawingml/2006/main">
+                  <a:graphicData uri="http://schemas.microsoft.com/office/word/2010/wordprocessingShape">
+                    <wps:wsp>
+                      <wps:cNvCnPr/>
+                      <wps:spPr>
+                        <a:xfrm>
+                          <a:off x="0" y="0"/>
+                          <a:ext cx="818866" cy="0"/>
+                        </a:xfrm>
+                        <a:prstGeom prst="straightConnector1">
+                          <a:avLst/>
+                        </a:prstGeom>
+                        <a:ln>
+                          <a:tailEnd type="triangle"/>
+                        </a:ln>
+                      </wps:spPr>
+                      <wps:style>
+                        <a:lnRef idx="1">
+                          <a:schemeClr val="dk1"/>
+                        </a:lnRef>
+                        <a:fillRef idx="0">
+                          <a:schemeClr val="dk1"/>
+                        </a:fillRef>
+                        <a:effectRef idx="0">
+                          <a:schemeClr val="dk1"/>
+                        </a:effectRef>
+                        <a:fontRef idx="minor">
+                          <a:schemeClr val="tx1"/>
+                        </a:fontRef>
+                      </wps:style>
+                      <wps:bodyPr/>
+                    </wps:wsp>
+                  </a:graphicData>
+                </a:graphic>
+              </wp:anchor>
+            </w:drawing>
+          </mc:Choice>
+          <mc:Fallback>
+            <w:pict>
+              <v:shape w14:anchorId="24FC1CC9" id="Conector recto de flecha 14" o:spid="_x0000_s1026" type="#_x0000_t32" style="position:absolute;margin-left:52.5pt;margin-top:60.95pt;width:64.5pt;height:0;z-index:251668480;visibility:visible;mso-wrap-style:square;mso-wrap-distance-left:9pt;mso-wrap-distance-top:0;mso-wrap-distance-right:9pt;mso-wrap-distance-bottom:0;mso-position-horizontal:absolute;mso-position-horizontal-relative:text;mso-position-vertical:absolute;mso-position-vertical-relative:text" o:gfxdata="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" strokecolor="black [3200]" strokeweight=".5pt">
+                <v:stroke endarrow="block" joinstyle="miter"/>
+              </v:shape>
+            </w:pict>
+          </mc:Fallback>
+        </mc:AlternateContent>
+      </w:r>
+      <w:r>
+        <w:rPr>
+          <w:noProof/>
+        </w:rPr>
+        <mc:AlternateContent>
+          <mc:Choice Requires="wps">
+            <w:drawing>
+              <wp:anchor distT="0" distB="0" distL="114300" distR="114300" simplePos="0" relativeHeight="251655164" behindDoc="0" locked="0" layoutInCell="1" allowOverlap="1" wp14:anchorId="7EB7468C" wp14:editId="30E99C44">
+                <wp:simplePos x="0" y="0"/>
+                <wp:positionH relativeFrom="column">
+                  <wp:posOffset>264169</wp:posOffset>
+                </wp:positionH>
+                <wp:positionV relativeFrom="paragraph">
+                  <wp:posOffset>623826</wp:posOffset>
+                </wp:positionV>
+                <wp:extent cx="805218" cy="266131"/>
+                <wp:effectExtent l="0" t="0" r="13970" b="19685"/>
+                <wp:wrapNone/>
+                <wp:docPr id="12" name="Rectángulo 12"/>
+                <wp:cNvGraphicFramePr/>
+                <a:graphic xmlns:a="http://schemas.openxmlformats.org/drawingml/2006/main">
+                  <a:graphicData uri="http://schemas.microsoft.com/office/word/2010/wordprocessingShape">
+                    <wps:wsp>
+                      <wps:cNvSpPr/>
+                      <wps:spPr>
+                        <a:xfrm>
+                          <a:off x="0" y="0"/>
+                          <a:ext cx="805218" cy="266131"/>
+                        </a:xfrm>
+                        <a:prstGeom prst="rect">
+                          <a:avLst/>
+                        </a:prstGeom>
+                        <a:ln w="9525">
+                          <a:solidFill>
+                            <a:schemeClr val="tx1"/>
+                          </a:solidFill>
+                        </a:ln>
+                      </wps:spPr>
+                      <wps:style>
+                        <a:lnRef idx="2">
+                          <a:schemeClr val="accent6"/>
+                        </a:lnRef>
+                        <a:fillRef idx="1">
+                          <a:schemeClr val="lt1"/>
+                        </a:fillRef>
+                        <a:effectRef idx="0">
+                          <a:schemeClr val="accent6"/>
+                        </a:effectRef>
+                        <a:fontRef idx="minor">
+                          <a:schemeClr val="dk1"/>
+                        </a:fontRef>
+                      </wps:style>
+                      <wps:txbx>
+                        <w:txbxContent>
+                          <w:p>
+                            <w:pPr>
+                              <w:jc w:val="center"/>
+                            </w:pPr>
+                          </w:p>
+                          <w:p>
+                            <w:pPr>
+                              <w:jc w:val="center"/>
+                            </w:pPr>
+                          </w:p>
+                        </w:txbxContent>
+                      </wps:txbx>
+                      <wps:bodyPr rot="0" spcFirstLastPara="0" vertOverflow="overflow" horzOverflow="overflow" vert="horz" wrap="square" lIns="91440" tIns="45720" rIns="91440" bIns="45720" numCol="1" spcCol="0" rtlCol="0" fromWordArt="0" anchor="ctr" anchorCtr="0" forceAA="0" compatLnSpc="1">
+                        <a:prstTxWarp prst="textNoShape">
+                          <a:avLst/>
+                        </a:prstTxWarp>
+                        <a:noAutofit/>
+                      </wps:bodyPr>
+                    </wps:wsp>
+                  </a:graphicData>
+                </a:graphic>
+                <wp14:sizeRelH relativeFrom="margin">
+                  <wp14:pctWidth>0</wp14:pctWidth>
+                </wp14:sizeRelH>
+                <wp14:sizeRelV relativeFrom="margin">
+                  <wp14:pctHeight>0</wp14:pctHeight>
+                </wp14:sizeRelV>
+              </wp:anchor>
+            </w:drawing>
+          </mc:Choice>
+          <mc:Fallback>
+            <w:pict>
+              <v:rect w14:anchorId="7EB7468C" id="Rectángulo 12" o:spid="_x0000_s1037" style="position:absolute;left:0;text-align:left;margin-left:20.8pt;margin-top:49.1pt;width:63.4pt;height:20.95pt;z-index:251655164;visibility:visible;mso-wrap-style:square;mso-width-percent:0;mso-height-percent:0;mso-wrap-distance-left:9pt;mso-wrap-distance-top:0;mso-wrap-distance-right:9pt;mso-wrap-distance-bottom:0;mso-position-horizontal:absolute;mso-position-horizontal-relative:text;mso-position-vertical:absolute;mso-position-vertical-relative:text;mso-width-percent:0;mso-height-percent:0;mso-width-relative:margin;mso-height-relative:margin;v-text-anchor:middle" o:gfxdata="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" fillcolor="white [3201]" strokecolor="black [3213]">
+                <v:textbox>
+                  <w:txbxContent>
+                    <w:p>
+                      <w:pPr>
+                        <w:jc w:val="center"/>
+                      </w:pPr>
+                    </w:p>
+                    <w:p>
+                      <w:pPr>
+                        <w:jc w:val="center"/>
+                      </w:pPr>
+                    </w:p>
+                  </w:txbxContent>
+                </v:textbox>
+              </v:rect>
+            </w:pict>
+          </mc:Fallback>
+        </mc:AlternateContent>
+      </w:r>
+      <w:r>
+        <w:rPr>
+          <w:noProof/>
+        </w:rPr>
+        <mc:AlternateContent>
+          <mc:Choice Requires="wps">
+            <w:drawing>
+              <wp:anchor distT="0" distB="0" distL="114300" distR="114300" simplePos="0" relativeHeight="251656189" behindDoc="0" locked="0" layoutInCell="1" allowOverlap="1" wp14:anchorId="574EDDEA" wp14:editId="0D1CB1AD">
+                <wp:simplePos x="0" y="0"/>
+                <wp:positionH relativeFrom="column">
+                  <wp:posOffset>264169</wp:posOffset>
+                </wp:positionH>
+                <wp:positionV relativeFrom="paragraph">
+                  <wp:posOffset>391814</wp:posOffset>
+                </wp:positionV>
+                <wp:extent cx="805218" cy="266131"/>
+                <wp:effectExtent l="0" t="0" r="13970" b="19685"/>
+                <wp:wrapNone/>
+                <wp:docPr id="11" name="Rectángulo 11"/>
+                <wp:cNvGraphicFramePr/>
+                <a:graphic xmlns:a="http://schemas.openxmlformats.org/drawingml/2006/main">
+                  <a:graphicData uri="http://schemas.microsoft.com/office/word/2010/wordprocessingShape">
+                    <wps:wsp>
+                      <wps:cNvSpPr/>
+                      <wps:spPr>
+                        <a:xfrm>
+                          <a:off x="0" y="0"/>
+                          <a:ext cx="805218" cy="266131"/>
+                        </a:xfrm>
+                        <a:prstGeom prst="rect">
+                          <a:avLst/>
+                        </a:prstGeom>
+                        <a:ln w="9525">
+                          <a:solidFill>
+                            <a:schemeClr val="tx1"/>
+                          </a:solidFill>
+                        </a:ln>
+                      </wps:spPr>
+                      <wps:style>
+                        <a:lnRef idx="2">
+                          <a:schemeClr val="accent6"/>
+                        </a:lnRef>
+                        <a:fillRef idx="1">
+                          <a:schemeClr val="lt1"/>
+                        </a:fillRef>
+                        <a:effectRef idx="0">
+                          <a:schemeClr val="accent6"/>
+                        </a:effectRef>
+                        <a:fontRef idx="minor">
+                          <a:schemeClr val="dk1"/>
+                        </a:fontRef>
+                      </wps:style>
+                      <wps:txbx>
+                        <w:txbxContent>
+                          <w:p>
+                            <w:pPr>
+                              <w:jc w:val="center"/>
+                            </w:pPr>
+                            <w:r>
+                              <w:t>Nombre: 2</w:t>
+                            </w:r>
+                          </w:p>
+                          <w:p>
+                            <w:pPr>
+                              <w:jc w:val="center"/>
+                            </w:pPr>
+                          </w:p>
+                        </w:txbxContent>
+                      </wps:txbx>
+                      <wps:bodyPr rot="0" spcFirstLastPara="0" vertOverflow="overflow" horzOverflow="overflow" vert="horz" wrap="square" lIns="91440" tIns="45720" rIns="91440" bIns="45720" numCol="1" spcCol="0" rtlCol="0" fromWordArt="0" anchor="ctr" anchorCtr="0" forceAA="0" compatLnSpc="1">
+                        <a:prstTxWarp prst="textNoShape">
+                          <a:avLst/>
+                        </a:prstTxWarp>
+                        <a:noAutofit/>
+                      </wps:bodyPr>
+                    </wps:wsp>
+                  </a:graphicData>
+                </a:graphic>
+                <wp14:sizeRelH relativeFrom="margin">
+                  <wp14:pctWidth>0</wp14:pctWidth>
+                </wp14:sizeRelH>
+                <wp14:sizeRelV relativeFrom="margin">
+                  <wp14:pctHeight>0</wp14:pctHeight>
+                </wp14:sizeRelV>
+              </wp:anchor>
+            </w:drawing>
+          </mc:Choice>
+          <mc:Fallback>
+            <w:pict>
+              <v:rect w14:anchorId="574EDDEA" id="Rectángulo 11" o:spid="_x0000_s1038" style="position:absolute;left:0;text-align:left;margin-left:20.8pt;margin-top:30.85pt;width:63.4pt;height:20.95pt;z-index:251656189;visibility:visible;mso-wrap-style:square;mso-width-percent:0;mso-height-percent:0;mso-wrap-distance-left:9pt;mso-wrap-distance-top:0;mso-wrap-distance-right:9pt;mso-wrap-distance-bottom:0;mso-position-horizontal:absolute;mso-position-horizontal-relative:text;mso-position-vertical:absolute;mso-position-vertical-relative:text;mso-width-percent:0;mso-height-percent:0;mso-width-relative:margin;mso-height-relative:margin;v-text-anchor:middle" o:gfxdata="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" fillcolor="white [3201]" strokecolor="black [3213]">
+                <v:textbox>
+                  <w:txbxContent>
+                    <w:p>
+                      <w:pPr>
+                        <w:jc w:val="center"/>
+                      </w:pPr>
+                      <w:r>
+                        <w:t>Nombre: 2</w:t>
+                      </w:r>
+                    </w:p>
+                    <w:p>
+                      <w:pPr>
+                        <w:jc w:val="center"/>
+                      </w:pPr>
+                    </w:p>
+                  </w:txbxContent>
+                </v:textbox>
+              </v:rect>
+            </w:pict>
+          </mc:Fallback>
+        </mc:AlternateContent>
+      </w:r>
+      <w:r>
+        <w:rPr>
+          <w:noProof/>
+        </w:rPr>
+        <mc:AlternateContent>
+          <mc:Choice Requires="wps">
+            <w:drawing>
+              <wp:anchor distT="0" distB="0" distL="114300" distR="114300" simplePos="0" relativeHeight="251667456" behindDoc="0" locked="0" layoutInCell="1" allowOverlap="1" wp14:anchorId="64128822" wp14:editId="20D8EC94">
+                <wp:simplePos x="0" y="0"/>
+                <wp:positionH relativeFrom="column">
+                  <wp:posOffset>264169</wp:posOffset>
+                </wp:positionH>
+                <wp:positionV relativeFrom="paragraph">
+                  <wp:posOffset>125683</wp:posOffset>
+                </wp:positionV>
+                <wp:extent cx="805218" cy="266131"/>
+                <wp:effectExtent l="0" t="0" r="13970" b="19685"/>
+                <wp:wrapNone/>
+                <wp:docPr id="10" name="Rectángulo 10"/>
+                <wp:cNvGraphicFramePr/>
+                <a:graphic xmlns:a="http://schemas.openxmlformats.org/drawingml/2006/main">
+                  <a:graphicData uri="http://schemas.microsoft.com/office/word/2010/wordprocessingShape">
+                    <wps:wsp>
+                      <wps:cNvSpPr/>
+                      <wps:spPr>
+                        <a:xfrm>
+                          <a:off x="0" y="0"/>
+                          <a:ext cx="805218" cy="266131"/>
+                        </a:xfrm>
+                        <a:prstGeom prst="rect">
+                          <a:avLst/>
+                        </a:prstGeom>
+                        <a:ln w="9525">
+                          <a:solidFill>
+                            <a:schemeClr val="tx1"/>
+                          </a:solidFill>
+                        </a:ln>
+                      </wps:spPr>
+                      <wps:style>
+                        <a:lnRef idx="2">
+                          <a:schemeClr val="accent6"/>
+                        </a:lnRef>
+                        <a:fillRef idx="1">
+                          <a:schemeClr val="lt1"/>
+                        </a:fillRef>
+                        <a:effectRef idx="0">
+                          <a:schemeClr val="accent6"/>
+                        </a:effectRef>
+                        <a:fontRef idx="minor">
+                          <a:schemeClr val="dk1"/>
+                        </a:fontRef>
+                      </wps:style>
+                      <wps:txbx>
+                        <w:txbxContent>
+                          <w:p>
+                            <w:pPr>
+                              <w:jc w:val="center"/>
+                            </w:pPr>
+                            <w:r>
+                              <w:t>Vértice</w:t>
+                            </w:r>
+                          </w:p>
+                        </w:txbxContent>
+                      </wps:txbx>
+                      <wps:bodyPr rot="0" spcFirstLastPara="0" vertOverflow="overflow" horzOverflow="overflow" vert="horz" wrap="square" lIns="91440" tIns="45720" rIns="91440" bIns="45720" numCol="1" spcCol="0" rtlCol="0" fromWordArt="0" anchor="ctr" anchorCtr="0" forceAA="0" compatLnSpc="1">
+                        <a:prstTxWarp prst="textNoShape">
+                          <a:avLst/>
+                        </a:prstTxWarp>
+                        <a:noAutofit/>
+                      </wps:bodyPr>
+                    </wps:wsp>
+                  </a:graphicData>
+                </a:graphic>
+                <wp14:sizeRelH relativeFrom="margin">
+                  <wp14:pctWidth>0</wp14:pctWidth>
+                </wp14:sizeRelH>
+                <wp14:sizeRelV relativeFrom="margin">
+                  <wp14:pctHeight>0</wp14:pctHeight>
+                </wp14:sizeRelV>
+              </wp:anchor>
+            </w:drawing>
+          </mc:Choice>
+          <mc:Fallback>
+            <w:pict>
+              <v:rect w14:anchorId="64128822" id="Rectángulo 10" o:spid="_x0000_s1039" style="position:absolute;left:0;text-align:left;margin-left:20.8pt;margin-top:9.9pt;width:63.4pt;height:20.95pt;z-index:251667456;visibility:visible;mso-wrap-style:square;mso-width-percent:0;mso-height-percent:0;mso-wrap-distance-left:9pt;mso-wrap-distance-top:0;mso-wrap-distance-right:9pt;mso-wrap-distance-bottom:0;mso-position-horizontal:absolute;mso-position-horizontal-relative:text;mso-position-vertical:absolute;mso-position-vertical-relative:text;mso-width-percent:0;mso-height-percent:0;mso-width-relative:margin;mso-height-relative:margin;v-text-anchor:middle" o:gfxdata="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" fillcolor="white [3201]" strokecolor="black [3213]">
+                <v:textbox>
+                  <w:txbxContent>
+                    <w:p>
+                      <w:pPr>
+                        <w:jc w:val="center"/>
+                      </w:pPr>
+                      <w:r>
+                        <w:t>Vértice</w:t>
+                      </w:r>
+                    </w:p>
+                  </w:txbxContent>
+                </v:textbox>
+              </v:rect>
+            </w:pict>
+          </mc:Fallback>
+        </mc:AlternateContent>
+      </w:r>
+    </w:p>
+    <w:p/>
+    <w:p/>
+    <w:p/>
+    <w:p/>
+    <w:p>
+      <w:pPr>
+        <w:jc w:val="both"/>
+      </w:pPr>
+    </w:p>
+    <w:p>
+      <w:pPr>
+        <w:jc w:val="both"/>
+      </w:pPr>
+      <w:r>
+        <w:t>Es decir, una ciudad está representado por su nombre, y un puntero a la lista de aristas, las cuales incluyen la longitud de la arista (distancia entre ciudades), un puntero a la otra ciudad y por último un puntero a la siguiente arista en la lista. Por supuesto, Ciudad 1 y Ciudad 3 estarían representadas del mismo modo.</w:t>
+      </w:r>
     </w:p>
     <w:sectPr>
+      <w:headerReference w:type="default" r:id="rId7"/>
       <w:pgSz w:w="11906" w:h="16838"/>
       <w:pgMar w:top="1417" w:right="1701" w:bottom="1417" w:left="1701" w:header="708" w:footer="708" w:gutter="0"/>
       <w:cols w:space="708"/>
@@ -178,8 +2404,93 @@
 </w:document>
 </file>
 
+<file path=word/endnotes.xml><?xml version="1.0" encoding="utf-8"?>
+<w:endnotes xmlns:wpc="http://schemas.microsoft.com/office/word/2010/wordprocessingCanvas" xmlns:cx="http://schemas.microsoft.com/office/drawing/2014/chartex" xmlns:cx1="http://schemas.microsoft.com/office/drawing/2015/9/8/chartex" xmlns:cx2="http://schemas.microsoft.com/office/drawing/2015/10/21/chartex" xmlns:cx3="http://schemas.microsoft.com/office/drawing/2016/5/9/chartex" xmlns:cx4="http://schemas.microsoft.com/office/drawing/2016/5/10/chartex" xmlns:cx5="http://schemas.microsoft.com/office/drawing/2016/5/11/chartex" xmlns:cx6="http://schemas.microsoft.com/office/drawing/2016/5/12/chartex" xmlns:cx7="http://schemas.microsoft.com/office/drawing/2016/5/13/chartex" xmlns:cx8="http://schemas.microsoft.com/office/drawing/2016/5/14/chartex" xmlns:mc="http://schemas.openxmlformats.org/markup-compatibility/2006" xmlns:aink="http://schemas.microsoft.com/office/drawing/2016/ink" xmlns:am3d="http://schemas.microsoft.com/office/drawing/2017/model3d" xmlns:o="urn:schemas-microsoft-com:office:office" xmlns:r="http://schemas.openxmlformats.org/officeDocument/2006/relationships" xmlns:m="http://schemas.openxmlformats.org/officeDocument/2006/math" xmlns:v="urn:schemas-microsoft-com:vml" xmlns:wp14="http://schemas.microsoft.com/office/word/2010/wordprocessingDrawing" xmlns:wp="http://schemas.openxmlformats.org/drawingml/2006/wordprocessingDrawing" xmlns:w10="urn:schemas-microsoft-com:office:word" xmlns:w="http://schemas.openxmlformats.org/wordprocessingml/2006/main" xmlns:w14="http://schemas.microsoft.com/office/word/2010/wordml" xmlns:w15="http://schemas.microsoft.com/office/word/2012/wordml" xmlns:w16cex="http://schemas.microsoft.com/office/word/2018/wordml/cex" xmlns:w16cid="http://schemas.microsoft.com/office/word/2016/wordml/cid" xmlns:w16="http://schemas.microsoft.com/office/word/2018/wordml" xmlns:w16se="http://schemas.microsoft.com/office/word/2015/wordml/symex" xmlns:wpg="http://schemas.microsoft.com/office/word/2010/wordprocessingGroup" xmlns:wpi="http://schemas.microsoft.com/office/word/2010/wordprocessingInk" xmlns:wne="http://schemas.microsoft.com/office/word/2006/wordml" xmlns:wps="http://schemas.microsoft.com/office/word/2010/wordprocessingShape" mc:Ignorable="w14 w15 w16se w16cid w16 w16cex wp14">
+  <w:endnote w:type="separator" w:id="-1">
+    <w:p>
+      <w:pPr>
+        <w:spacing w:after="0" w:line="240" w:lineRule="auto"/>
+      </w:pPr>
+      <w:r>
+        <w:separator/>
+      </w:r>
+    </w:p>
+  </w:endnote>
+  <w:endnote w:type="continuationSeparator" w:id="0">
+    <w:p>
+      <w:pPr>
+        <w:spacing w:after="0" w:line="240" w:lineRule="auto"/>
+      </w:pPr>
+      <w:r>
+        <w:continuationSeparator/>
+      </w:r>
+    </w:p>
+  </w:endnote>
+</w:endnotes>
+</file>
+
+<file path=word/footnotes.xml><?xml version="1.0" encoding="utf-8"?>
+<w:footnotes xmlns:wpc="http://schemas.microsoft.com/office/word/2010/wordprocessingCanvas" xmlns:cx="http://schemas.microsoft.com/office/drawing/2014/chartex" xmlns:cx1="http://schemas.microsoft.com/office/drawing/2015/9/8/chartex" xmlns:cx2="http://schemas.microsoft.com/office/drawing/2015/10/21/chartex" xmlns:cx3="http://schemas.microsoft.com/office/drawing/2016/5/9/chartex" xmlns:cx4="http://schemas.microsoft.com/office/drawing/2016/5/10/chartex" xmlns:cx5="http://schemas.microsoft.com/office/drawing/2016/5/11/chartex" xmlns:cx6="http://schemas.microsoft.com/office/drawing/2016/5/12/chartex" xmlns:cx7="http://schemas.microsoft.com/office/drawing/2016/5/13/chartex" xmlns:cx8="http://schemas.microsoft.com/office/drawing/2016/5/14/chartex" xmlns:mc="http://schemas.openxmlformats.org/markup-compatibility/2006" xmlns:aink="http://schemas.microsoft.com/office/drawing/2016/ink" xmlns:am3d="http://schemas.microsoft.com/office/drawing/2017/model3d" xmlns:o="urn:schemas-microsoft-com:office:office" xmlns:r="http://schemas.openxmlformats.org/officeDocument/2006/relationships" xmlns:m="http://schemas.openxmlformats.org/officeDocument/2006/math" xmlns:v="urn:schemas-microsoft-com:vml" xmlns:wp14="http://schemas.microsoft.com/office/word/2010/wordprocessingDrawing" xmlns:wp="http://schemas.openxmlformats.org/drawingml/2006/wordprocessingDrawing" xmlns:w10="urn:schemas-microsoft-com:office:word" xmlns:w="http://schemas.openxmlformats.org/wordprocessingml/2006/main" xmlns:w14="http://schemas.microsoft.com/office/word/2010/wordml" xmlns:w15="http://schemas.microsoft.com/office/word/2012/wordml" xmlns:w16cex="http://schemas.microsoft.com/office/word/2018/wordml/cex" xmlns:w16cid="http://schemas.microsoft.com/office/word/2016/wordml/cid" xmlns:w16="http://schemas.microsoft.com/office/word/2018/wordml" xmlns:w16se="http://schemas.microsoft.com/office/word/2015/wordml/symex" xmlns:wpg="http://schemas.microsoft.com/office/word/2010/wordprocessingGroup" xmlns:wpi="http://schemas.microsoft.com/office/word/2010/wordprocessingInk" xmlns:wne="http://schemas.microsoft.com/office/word/2006/wordml" xmlns:wps="http://schemas.microsoft.com/office/word/2010/wordprocessingShape" mc:Ignorable="w14 w15 w16se w16cid w16 w16cex wp14">
+  <w:footnote w:type="separator" w:id="-1">
+    <w:p>
+      <w:pPr>
+        <w:spacing w:after="0" w:line="240" w:lineRule="auto"/>
+      </w:pPr>
+      <w:r>
+        <w:separator/>
+      </w:r>
+    </w:p>
+  </w:footnote>
+  <w:footnote w:type="continuationSeparator" w:id="0">
+    <w:p>
+      <w:pPr>
+        <w:spacing w:after="0" w:line="240" w:lineRule="auto"/>
+      </w:pPr>
+      <w:r>
+        <w:continuationSeparator/>
+      </w:r>
+    </w:p>
+  </w:footnote>
+</w:footnotes>
+</file>
+
+<file path=word/header1.xml><?xml version="1.0" encoding="utf-8"?>
+<w:hdr xmlns:wpc="http://schemas.microsoft.com/office/word/2010/wordprocessingCanvas" xmlns:cx="http://schemas.microsoft.com/office/drawing/2014/chartex" xmlns:cx1="http://schemas.microsoft.com/office/drawing/2015/9/8/chartex" xmlns:cx2="http://schemas.microsoft.com/office/drawing/2015/10/21/chartex" xmlns:cx3="http://schemas.microsoft.com/office/drawing/2016/5/9/chartex" xmlns:cx4="http://schemas.microsoft.com/office/drawing/2016/5/10/chartex" xmlns:cx5="http://schemas.microsoft.com/office/drawing/2016/5/11/chartex" xmlns:cx6="http://schemas.microsoft.com/office/drawing/2016/5/12/chartex" xmlns:cx7="http://schemas.microsoft.com/office/drawing/2016/5/13/chartex" xmlns:cx8="http://schemas.microsoft.com/office/drawing/2016/5/14/chartex" xmlns:mc="http://schemas.openxmlformats.org/markup-compatibility/2006" xmlns:aink="http://schemas.microsoft.com/office/drawing/2016/ink" xmlns:am3d="http://schemas.microsoft.com/office/drawing/2017/model3d" xmlns:o="urn:schemas-microsoft-com:office:office" xmlns:r="http://schemas.openxmlformats.org/officeDocument/2006/relationships" xmlns:m="http://schemas.openxmlformats.org/officeDocument/2006/math" xmlns:v="urn:schemas-microsoft-com:vml" xmlns:wp14="http://schemas.microsoft.com/office/word/2010/wordprocessingDrawing" xmlns:wp="http://schemas.openxmlformats.org/drawingml/2006/wordprocessingDrawing" xmlns:w10="urn:schemas-microsoft-com:office:word" xmlns:w="http://schemas.openxmlformats.org/wordprocessingml/2006/main" xmlns:w14="http://schemas.microsoft.com/office/word/2010/wordml" xmlns:w15="http://schemas.microsoft.com/office/word/2012/wordml" xmlns:w16cex="http://schemas.microsoft.com/office/word/2018/wordml/cex" xmlns:w16cid="http://schemas.microsoft.com/office/word/2016/wordml/cid" xmlns:w16="http://schemas.microsoft.com/office/word/2018/wordml" xmlns:w16se="http://schemas.microsoft.com/office/word/2015/wordml/symex" xmlns:wpg="http://schemas.microsoft.com/office/word/2010/wordprocessingGroup" xmlns:wpi="http://schemas.microsoft.com/office/word/2010/wordprocessingInk" xmlns:wne="http://schemas.microsoft.com/office/word/2006/wordml" xmlns:wps="http://schemas.microsoft.com/office/word/2010/wordprocessingShape" mc:Ignorable="w14 w15 w16se w16cid w16 w16cex wp14">
+  <w:p>
+    <w:pPr>
+      <w:pStyle w:val="Encabezado"/>
+    </w:pPr>
+    <w:r>
+      <w:t>Vega García</w:t>
+    </w:r>
+    <w:r>
+      <w:t>, Sergio</w:t>
+    </w:r>
+    <w:r>
+      <w:t xml:space="preserve"> - </w:t>
+    </w:r>
+    <w:r>
+      <w:t>43480752B</w:t>
+    </w:r>
+    <w:r>
+      <w:tab/>
+    </w:r>
+    <w:r>
+      <w:tab/>
+      <w:t>Korn</w:t>
+    </w:r>
+    <w:r>
+      <w:t>, Andreas Manuel</w:t>
+    </w:r>
+    <w:r>
+      <w:t xml:space="preserve"> – X4890193W</w:t>
+    </w:r>
+  </w:p>
+</w:hdr>
+</file>
+
 <file path=word/styles.xml><?xml version="1.0" encoding="utf-8"?>
-<w:styles xmlns:mc="http://schemas.openxmlformats.org/markup-compatibility/2006" xmlns:r="http://schemas.openxmlformats.org/officeDocument/2006/relationships" xmlns:w="http://schemas.openxmlformats.org/wordprocessingml/2006/main" xmlns:w14="http://schemas.microsoft.com/office/word/2010/wordml" xmlns:w15="http://schemas.microsoft.com/office/word/2012/wordml" xmlns:w16cid="http://schemas.microsoft.com/office/word/2016/wordml/cid" xmlns:w16se="http://schemas.microsoft.com/office/word/2015/wordml/symex" mc:Ignorable="w14 w15 w16se w16cid">
+<w:styles xmlns:mc="http://schemas.openxmlformats.org/markup-compatibility/2006" xmlns:r="http://schemas.openxmlformats.org/officeDocument/2006/relationships" xmlns:w="http://schemas.openxmlformats.org/wordprocessingml/2006/main" xmlns:w14="http://schemas.microsoft.com/office/word/2010/wordml" xmlns:w15="http://schemas.microsoft.com/office/word/2012/wordml" xmlns:w16cex="http://schemas.microsoft.com/office/word/2018/wordml/cex" xmlns:w16cid="http://schemas.microsoft.com/office/word/2016/wordml/cid" xmlns:w16="http://schemas.microsoft.com/office/word/2018/wordml" xmlns:w16se="http://schemas.microsoft.com/office/word/2015/wordml/symex" mc:Ignorable="w14 w15 w16se w16cid w16 w16cex">
   <w:docDefaults>
     <w:rPrDefault>
       <w:rPr>
@@ -195,7 +2506,7 @@
       </w:pPr>
     </w:pPrDefault>
   </w:docDefaults>
-  <w:latentStyles w:defLockedState="0" w:defUIPriority="99" w:defSemiHidden="0" w:defUnhideWhenUsed="0" w:defQFormat="0" w:count="377">
+  <w:latentStyles w:defLockedState="0" w:defUIPriority="99" w:defSemiHidden="0" w:defUnhideWhenUsed="0" w:defQFormat="0" w:count="376">
     <w:lsdException w:name="Normal" w:uiPriority="0" w:qFormat="1"/>
     <w:lsdException w:name="heading 1" w:uiPriority="9" w:qFormat="1"/>
     <w:lsdException w:name="heading 2" w:semiHidden="1" w:uiPriority="9" w:unhideWhenUsed="1" w:qFormat="1"/>
@@ -572,7 +2883,6 @@
     <w:lsdException w:name="Hashtag" w:semiHidden="1" w:unhideWhenUsed="1"/>
     <w:lsdException w:name="Unresolved Mention" w:semiHidden="1" w:unhideWhenUsed="1"/>
     <w:lsdException w:name="Smart Link" w:semiHidden="1" w:unhideWhenUsed="1"/>
-    <w:lsdException w:name="Smart Link Error" w:semiHidden="1" w:unhideWhenUsed="1"/>
   </w:latentStyles>
   <w:style w:type="paragraph" w:default="1" w:styleId="Normal">
     <w:name w:val="Normal"/>
@@ -604,6 +2914,50 @@
     <w:uiPriority w:val="99"/>
     <w:semiHidden/>
     <w:unhideWhenUsed/>
+  </w:style>
+  <w:style w:type="paragraph" w:styleId="Encabezado">
+    <w:name w:val="header"/>
+    <w:basedOn w:val="Normal"/>
+    <w:link w:val="EncabezadoCar"/>
+    <w:uiPriority w:val="99"/>
+    <w:unhideWhenUsed/>
+    <w:rsid w:val="00745010"/>
+    <w:pPr>
+      <w:tabs>
+        <w:tab w:val="center" w:pos="4252"/>
+        <w:tab w:val="right" w:pos="8504"/>
+      </w:tabs>
+      <w:spacing w:after="0" w:line="240" w:lineRule="auto"/>
+    </w:pPr>
+  </w:style>
+  <w:style w:type="character" w:customStyle="1" w:styleId="EncabezadoCar">
+    <w:name w:val="Encabezado Car"/>
+    <w:basedOn w:val="Fuentedeprrafopredeter"/>
+    <w:link w:val="Encabezado"/>
+    <w:uiPriority w:val="99"/>
+    <w:rsid w:val="00745010"/>
+  </w:style>
+  <w:style w:type="paragraph" w:styleId="Piedepgina">
+    <w:name w:val="footer"/>
+    <w:basedOn w:val="Normal"/>
+    <w:link w:val="PiedepginaCar"/>
+    <w:uiPriority w:val="99"/>
+    <w:unhideWhenUsed/>
+    <w:rsid w:val="00745010"/>
+    <w:pPr>
+      <w:tabs>
+        <w:tab w:val="center" w:pos="4252"/>
+        <w:tab w:val="right" w:pos="8504"/>
+      </w:tabs>
+      <w:spacing w:after="0" w:line="240" w:lineRule="auto"/>
+    </w:pPr>
+  </w:style>
+  <w:style w:type="character" w:customStyle="1" w:styleId="PiedepginaCar">
+    <w:name w:val="Pie de página Car"/>
+    <w:basedOn w:val="Fuentedeprrafopredeter"/>
+    <w:link w:val="Piedepgina"/>
+    <w:uiPriority w:val="99"/>
+    <w:rsid w:val="00745010"/>
   </w:style>
 </w:styles>
 </file>
@@ -893,7 +3247,46 @@
       </a:bgFillStyleLst>
     </a:fmtScheme>
   </a:themeElements>
-  <a:objectDefaults/>
+  <a:objectDefaults>
+    <a:spDef>
+      <a:spPr/>
+      <a:bodyPr/>
+      <a:lstStyle/>
+      <a:style>
+        <a:lnRef idx="2">
+          <a:schemeClr val="accent6"/>
+        </a:lnRef>
+        <a:fillRef idx="1">
+          <a:schemeClr val="lt1"/>
+        </a:fillRef>
+        <a:effectRef idx="0">
+          <a:schemeClr val="accent6"/>
+        </a:effectRef>
+        <a:fontRef idx="minor">
+          <a:schemeClr val="dk1"/>
+        </a:fontRef>
+      </a:style>
+    </a:spDef>
+    <a:lnDef>
+      <a:spPr/>
+      <a:bodyPr/>
+      <a:lstStyle/>
+      <a:style>
+        <a:lnRef idx="1">
+          <a:schemeClr val="dk1"/>
+        </a:lnRef>
+        <a:fillRef idx="0">
+          <a:schemeClr val="dk1"/>
+        </a:fillRef>
+        <a:effectRef idx="0">
+          <a:schemeClr val="dk1"/>
+        </a:effectRef>
+        <a:fontRef idx="minor">
+          <a:schemeClr val="tx1"/>
+        </a:fontRef>
+      </a:style>
+    </a:lnDef>
+  </a:objectDefaults>
   <a:extraClrSchemeLst/>
   <a:extLst>
     <a:ext uri="{05A4C25C-085E-4340-85A3-A5531E510DB2}">
@@ -901,4 +3294,16 @@
     </a:ext>
   </a:extLst>
 </a:theme>
+</file>
+
+<file path=customXml/item1.xml><?xml version="1.0" encoding="utf-8"?>
+<b:Sources xmlns:b="http://schemas.openxmlformats.org/officeDocument/2006/bibliography" xmlns="http://schemas.openxmlformats.org/officeDocument/2006/bibliography" SelectedStyle="\APASixthEditionOfficeOnline.xsl" StyleName="APA" Version="6"/>
+</file>
+
+<file path=customXml/itemProps1.xml><?xml version="1.0" encoding="utf-8"?>
+<ds:datastoreItem xmlns:ds="http://schemas.openxmlformats.org/officeDocument/2006/customXml" ds:itemID="{6988DDE6-6B18-4919-B209-93163D70BB28}">
+  <ds:schemaRefs>
+    <ds:schemaRef ds:uri="http://schemas.openxmlformats.org/officeDocument/2006/bibliography"/>
+  </ds:schemaRefs>
+</ds:datastoreItem>
 </file>
</xml_diff>

<commit_message>
Added information to the memory
</commit_message>
<xml_diff>
--- a/Practica_3.docx
+++ b/Practica_3.docx
@@ -525,13 +525,19 @@
         <w:t>vértices</w:t>
       </w:r>
       <w:r>
-        <w:t xml:space="preserve"> estarían formados por el nombre de</w:t>
-      </w:r>
-      <w:r>
-        <w:t xml:space="preserve"> la población</w:t>
-      </w:r>
-      <w:r>
-        <w:t xml:space="preserve"> y un puntero a la lista enlazada que contiene todas las aristas</w:t>
+        <w:t xml:space="preserve"> estarían </w:t>
+      </w:r>
+      <w:r>
+        <w:t>ubicados en un array de vértices</w:t>
+      </w:r>
+      <w:r>
+        <w:t xml:space="preserve"> </w:t>
+      </w:r>
+      <w:r>
+        <w:t>con</w:t>
+      </w:r>
+      <w:r>
+        <w:t xml:space="preserve"> un puntero a la lista enlazada que contiene todas las aristas</w:t>
       </w:r>
       <w:r>
         <w:t xml:space="preserve">, que no son más que punteros a otros vértices y un </w:t>
@@ -1116,7 +1122,7 @@
         <mc:AlternateContent>
           <mc:Choice Requires="wps">
             <w:drawing>
-              <wp:anchor distT="0" distB="0" distL="114300" distR="114300" simplePos="0" relativeHeight="251689984" behindDoc="0" locked="0" layoutInCell="1" allowOverlap="1" wp14:anchorId="7926ED22" wp14:editId="67B8D445">
+              <wp:anchor distT="0" distB="0" distL="114300" distR="114300" simplePos="0" relativeHeight="251689984" behindDoc="0" locked="0" layoutInCell="1" allowOverlap="1" wp14:anchorId="7926ED22" wp14:editId="160D460E">
                 <wp:simplePos x="0" y="0"/>
                 <wp:positionH relativeFrom="column">
                   <wp:posOffset>3385526</wp:posOffset>
@@ -1168,7 +1174,11 @@
           </mc:Choice>
           <mc:Fallback>
             <w:pict>
-              <v:shape w14:anchorId="3E400915" id="Conector recto de flecha 29" o:spid="_x0000_s1026" type="#_x0000_t32" style="position:absolute;margin-left:266.6pt;margin-top:61.15pt;width:.55pt;height:40.75pt;z-index:251689984;visibility:visible;mso-wrap-style:square;mso-wrap-distance-left:9pt;mso-wrap-distance-top:0;mso-wrap-distance-right:9pt;mso-wrap-distance-bottom:0;mso-position-horizontal:absolute;mso-position-horizontal-relative:text;mso-position-vertical:absolute;mso-position-vertical-relative:text" o:gfxdata="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" strokecolor="black [3200]" strokeweight=".5pt">
+              <v:shapetype w14:anchorId="022D3278" id="_x0000_t32" coordsize="21600,21600" o:spt="32" o:oned="t" path="m,l21600,21600e" filled="f">
+                <v:path arrowok="t" fillok="f" o:connecttype="none"/>
+                <o:lock v:ext="edit" shapetype="t"/>
+              </v:shapetype>
+              <v:shape id="Conector recto de flecha 29" o:spid="_x0000_s1026" type="#_x0000_t32" style="position:absolute;margin-left:266.6pt;margin-top:61.15pt;width:.55pt;height:40.75pt;z-index:251689984;visibility:visible;mso-wrap-style:square;mso-wrap-distance-left:9pt;mso-wrap-distance-top:0;mso-wrap-distance-right:9pt;mso-wrap-distance-bottom:0;mso-position-horizontal:absolute;mso-position-horizontal-relative:text;mso-position-vertical:absolute;mso-position-vertical-relative:text" o:gfxdata="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" strokecolor="black [3200]" strokeweight=".5pt">
                 <v:stroke endarrow="block" joinstyle="miter"/>
               </v:shape>
             </w:pict>
@@ -1300,10 +1310,7 @@
                               <w:jc w:val="center"/>
                             </w:pPr>
                             <w:r>
-                              <w:t xml:space="preserve">Ciudad </w:t>
-                            </w:r>
-                            <w:r>
-                              <w:t>3</w:t>
+                              <w:t>Ciudad 3</w:t>
                             </w:r>
                           </w:p>
                           <w:p>
@@ -1341,10 +1348,7 @@
                         <w:jc w:val="center"/>
                       </w:pPr>
                       <w:r>
-                        <w:t xml:space="preserve">Ciudad </w:t>
-                      </w:r>
-                      <w:r>
-                        <w:t>3</w:t>
+                        <w:t>Ciudad 3</w:t>
                       </w:r>
                     </w:p>
                     <w:p>
@@ -1472,6 +1476,9 @@
         </mc:AlternateContent>
       </w:r>
       <w:r>
+        <w:rPr>
+          <w:noProof/>
+        </w:rPr>
         <mc:AlternateContent>
           <mc:Choice Requires="wps">
             <w:drawing>
@@ -1532,6 +1539,9 @@
         </mc:AlternateContent>
       </w:r>
       <w:r>
+        <w:rPr>
+          <w:noProof/>
+        </w:rPr>
         <mc:AlternateContent>
           <mc:Choice Requires="wps">
             <w:drawing>
@@ -1592,6 +1602,9 @@
         </mc:AlternateContent>
       </w:r>
       <w:r>
+        <w:rPr>
+          <w:noProof/>
+        </w:rPr>
         <mc:AlternateContent>
           <mc:Choice Requires="wps">
             <w:drawing>
@@ -1821,6 +1834,9 @@
         </mc:AlternateContent>
       </w:r>
       <w:r>
+        <w:rPr>
+          <w:noProof/>
+        </w:rPr>
         <mc:AlternateContent>
           <mc:Choice Requires="wps">
             <w:drawing>
@@ -2055,6 +2071,8 @@
           </mc:Fallback>
         </mc:AlternateContent>
       </w:r>
+    </w:p>
+    <w:p>
       <w:r>
         <w:rPr>
           <w:noProof/>
@@ -2062,18 +2080,18 @@
         <mc:AlternateContent>
           <mc:Choice Requires="wps">
             <w:drawing>
-              <wp:anchor distT="0" distB="0" distL="114300" distR="114300" simplePos="0" relativeHeight="251655164" behindDoc="0" locked="0" layoutInCell="1" allowOverlap="1" wp14:anchorId="7EB7468C" wp14:editId="30E99C44">
+              <wp:anchor distT="0" distB="0" distL="114300" distR="114300" simplePos="0" relativeHeight="251656189" behindDoc="0" locked="0" layoutInCell="1" allowOverlap="1" wp14:anchorId="574EDDEA" wp14:editId="15B71C02">
                 <wp:simplePos x="0" y="0"/>
                 <wp:positionH relativeFrom="column">
-                  <wp:posOffset>264169</wp:posOffset>
+                  <wp:posOffset>512445</wp:posOffset>
                 </wp:positionH>
                 <wp:positionV relativeFrom="paragraph">
-                  <wp:posOffset>623826</wp:posOffset>
+                  <wp:posOffset>73025</wp:posOffset>
                 </wp:positionV>
-                <wp:extent cx="805218" cy="266131"/>
-                <wp:effectExtent l="0" t="0" r="13970" b="19685"/>
+                <wp:extent cx="299720" cy="266065"/>
+                <wp:effectExtent l="0" t="0" r="24130" b="19685"/>
                 <wp:wrapNone/>
-                <wp:docPr id="12" name="Rectángulo 12"/>
+                <wp:docPr id="11" name="Rectángulo 11"/>
                 <wp:cNvGraphicFramePr/>
                 <a:graphic xmlns:a="http://schemas.openxmlformats.org/drawingml/2006/main">
                   <a:graphicData uri="http://schemas.microsoft.com/office/word/2010/wordprocessingShape">
@@ -2082,7 +2100,7 @@
                       <wps:spPr>
                         <a:xfrm>
                           <a:off x="0" y="0"/>
-                          <a:ext cx="805218" cy="266131"/>
+                          <a:ext cx="299720" cy="266065"/>
                         </a:xfrm>
                         <a:prstGeom prst="rect">
                           <a:avLst/>
@@ -2114,11 +2132,6 @@
                               <w:jc w:val="center"/>
                             </w:pPr>
                           </w:p>
-                          <w:p>
-                            <w:pPr>
-                              <w:jc w:val="center"/>
-                            </w:pPr>
-                          </w:p>
                         </w:txbxContent>
                       </wps:txbx>
                       <wps:bodyPr rot="0" spcFirstLastPara="0" vertOverflow="overflow" horzOverflow="overflow" vert="horz" wrap="square" lIns="91440" tIns="45720" rIns="91440" bIns="45720" numCol="1" spcCol="0" rtlCol="0" fromWordArt="0" anchor="ctr" anchorCtr="0" forceAA="0" compatLnSpc="1">
@@ -2141,7 +2154,210 @@
           </mc:Choice>
           <mc:Fallback>
             <w:pict>
-              <v:rect w14:anchorId="7EB7468C" id="Rectángulo 12" o:spid="_x0000_s1037" style="position:absolute;left:0;text-align:left;margin-left:20.8pt;margin-top:49.1pt;width:63.4pt;height:20.95pt;z-index:251655164;visibility:visible;mso-wrap-style:square;mso-width-percent:0;mso-height-percent:0;mso-wrap-distance-left:9pt;mso-wrap-distance-top:0;mso-wrap-distance-right:9pt;mso-wrap-distance-bottom:0;mso-position-horizontal:absolute;mso-position-horizontal-relative:text;mso-position-vertical:absolute;mso-position-vertical-relative:text;mso-width-percent:0;mso-height-percent:0;mso-width-relative:margin;mso-height-relative:margin;v-text-anchor:middle" o:gfxdata="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" fillcolor="white [3201]" strokecolor="black [3213]">
+              <v:rect w14:anchorId="574EDDEA" id="Rectángulo 11" o:spid="_x0000_s1037" style="position:absolute;margin-left:40.35pt;margin-top:5.75pt;width:23.6pt;height:20.95pt;z-index:251656189;visibility:visible;mso-wrap-style:square;mso-width-percent:0;mso-height-percent:0;mso-wrap-distance-left:9pt;mso-wrap-distance-top:0;mso-wrap-distance-right:9pt;mso-wrap-distance-bottom:0;mso-position-horizontal:absolute;mso-position-horizontal-relative:text;mso-position-vertical:absolute;mso-position-vertical-relative:text;mso-width-percent:0;mso-height-percent:0;mso-width-relative:margin;mso-height-relative:margin;v-text-anchor:middle" o:gfxdata="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" fillcolor="white [3201]" strokecolor="black [3213]">
+                <v:textbox>
+                  <w:txbxContent>
+                    <w:p>
+                      <w:pPr>
+                        <w:jc w:val="center"/>
+                      </w:pPr>
+                    </w:p>
+                  </w:txbxContent>
+                </v:textbox>
+              </v:rect>
+            </w:pict>
+          </mc:Fallback>
+        </mc:AlternateContent>
+      </w:r>
+      <w:r>
+        <w:rPr>
+          <w:noProof/>
+        </w:rPr>
+        <mc:AlternateContent>
+          <mc:Choice Requires="wps">
+            <w:drawing>
+              <wp:anchor distT="0" distB="0" distL="114300" distR="114300" simplePos="0" relativeHeight="251652089" behindDoc="0" locked="0" layoutInCell="1" allowOverlap="1" wp14:anchorId="52234A33" wp14:editId="54B5E425">
+                <wp:simplePos x="0" y="0"/>
+                <wp:positionH relativeFrom="column">
+                  <wp:posOffset>-190856</wp:posOffset>
+                </wp:positionH>
+                <wp:positionV relativeFrom="paragraph">
+                  <wp:posOffset>65196</wp:posOffset>
+                </wp:positionV>
+                <wp:extent cx="914400" cy="823964"/>
+                <wp:effectExtent l="0" t="0" r="0" b="0"/>
+                <wp:wrapNone/>
+                <wp:docPr id="1" name="Cuadro de texto 1"/>
+                <wp:cNvGraphicFramePr/>
+                <a:graphic xmlns:a="http://schemas.openxmlformats.org/drawingml/2006/main">
+                  <a:graphicData uri="http://schemas.microsoft.com/office/word/2010/wordprocessingShape">
+                    <wps:wsp>
+                      <wps:cNvSpPr txBox="1"/>
+                      <wps:spPr>
+                        <a:xfrm>
+                          <a:off x="0" y="0"/>
+                          <a:ext cx="914400" cy="823964"/>
+                        </a:xfrm>
+                        <a:prstGeom prst="rect">
+                          <a:avLst/>
+                        </a:prstGeom>
+                        <a:solidFill>
+                          <a:schemeClr val="lt1"/>
+                        </a:solidFill>
+                        <a:ln w="6350">
+                          <a:noFill/>
+                        </a:ln>
+                      </wps:spPr>
+                      <wps:txbx>
+                        <w:txbxContent>
+                          <w:p>
+                            <w:r>
+                              <w:t>Ciudad 1</w:t>
+                            </w:r>
+                          </w:p>
+                          <w:p>
+                            <w:r>
+                              <w:t>Ciudad 2</w:t>
+                            </w:r>
+                          </w:p>
+                          <w:p>
+                            <w:r>
+                              <w:t>Ciudad 3</w:t>
+                            </w:r>
+                          </w:p>
+                        </w:txbxContent>
+                      </wps:txbx>
+                      <wps:bodyPr rot="0" spcFirstLastPara="0" vertOverflow="overflow" horzOverflow="overflow" vert="horz" wrap="none" lIns="91440" tIns="45720" rIns="91440" bIns="45720" numCol="1" spcCol="0" rtlCol="0" fromWordArt="0" anchor="t" anchorCtr="0" forceAA="0" compatLnSpc="1">
+                        <a:prstTxWarp prst="textNoShape">
+                          <a:avLst/>
+                        </a:prstTxWarp>
+                        <a:noAutofit/>
+                      </wps:bodyPr>
+                    </wps:wsp>
+                  </a:graphicData>
+                </a:graphic>
+                <wp14:sizeRelV relativeFrom="margin">
+                  <wp14:pctHeight>0</wp14:pctHeight>
+                </wp14:sizeRelV>
+              </wp:anchor>
+            </w:drawing>
+          </mc:Choice>
+          <mc:Fallback>
+            <w:pict>
+              <v:shape w14:anchorId="52234A33" id="Cuadro de texto 1" o:spid="_x0000_s1038" type="#_x0000_t202" style="position:absolute;margin-left:-15.05pt;margin-top:5.15pt;width:1in;height:64.9pt;z-index:251652089;visibility:visible;mso-wrap-style:none;mso-height-percent:0;mso-wrap-distance-left:9pt;mso-wrap-distance-top:0;mso-wrap-distance-right:9pt;mso-wrap-distance-bottom:0;mso-position-horizontal:absolute;mso-position-horizontal-relative:text;mso-position-vertical:absolute;mso-position-vertical-relative:text;mso-height-percent:0;mso-height-relative:margin;v-text-anchor:top" o:gfxdata="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" fillcolor="white [3201]" stroked="f" strokeweight=".5pt">
+                <v:textbox>
+                  <w:txbxContent>
+                    <w:p>
+                      <w:r>
+                        <w:t>Ciudad 1</w:t>
+                      </w:r>
+                    </w:p>
+                    <w:p>
+                      <w:r>
+                        <w:t>Ciudad 2</w:t>
+                      </w:r>
+                    </w:p>
+                    <w:p>
+                      <w:r>
+                        <w:t>Ciudad 3</w:t>
+                      </w:r>
+                    </w:p>
+                  </w:txbxContent>
+                </v:textbox>
+              </v:shape>
+            </w:pict>
+          </mc:Fallback>
+        </mc:AlternateContent>
+      </w:r>
+    </w:p>
+    <w:p>
+      <w:r>
+        <w:rPr>
+          <w:noProof/>
+        </w:rPr>
+        <mc:AlternateContent>
+          <mc:Choice Requires="wps">
+            <w:drawing>
+              <wp:anchor distT="0" distB="0" distL="114300" distR="114300" simplePos="0" relativeHeight="251655164" behindDoc="0" locked="0" layoutInCell="1" allowOverlap="1" wp14:anchorId="7EB7468C" wp14:editId="723BBC50">
+                <wp:simplePos x="0" y="0"/>
+                <wp:positionH relativeFrom="column">
+                  <wp:posOffset>512529</wp:posOffset>
+                </wp:positionH>
+                <wp:positionV relativeFrom="paragraph">
+                  <wp:posOffset>50751</wp:posOffset>
+                </wp:positionV>
+                <wp:extent cx="299720" cy="266065"/>
+                <wp:effectExtent l="0" t="0" r="24130" b="19685"/>
+                <wp:wrapNone/>
+                <wp:docPr id="12" name="Rectángulo 12"/>
+                <wp:cNvGraphicFramePr/>
+                <a:graphic xmlns:a="http://schemas.openxmlformats.org/drawingml/2006/main">
+                  <a:graphicData uri="http://schemas.microsoft.com/office/word/2010/wordprocessingShape">
+                    <wps:wsp>
+                      <wps:cNvSpPr/>
+                      <wps:spPr>
+                        <a:xfrm>
+                          <a:off x="0" y="0"/>
+                          <a:ext cx="299720" cy="266065"/>
+                        </a:xfrm>
+                        <a:prstGeom prst="rect">
+                          <a:avLst/>
+                        </a:prstGeom>
+                        <a:ln w="9525">
+                          <a:solidFill>
+                            <a:schemeClr val="tx1"/>
+                          </a:solidFill>
+                        </a:ln>
+                      </wps:spPr>
+                      <wps:style>
+                        <a:lnRef idx="2">
+                          <a:schemeClr val="accent6"/>
+                        </a:lnRef>
+                        <a:fillRef idx="1">
+                          <a:schemeClr val="lt1"/>
+                        </a:fillRef>
+                        <a:effectRef idx="0">
+                          <a:schemeClr val="accent6"/>
+                        </a:effectRef>
+                        <a:fontRef idx="minor">
+                          <a:schemeClr val="dk1"/>
+                        </a:fontRef>
+                      </wps:style>
+                      <wps:txbx>
+                        <w:txbxContent>
+                          <w:p>
+                            <w:pPr>
+                              <w:jc w:val="center"/>
+                            </w:pPr>
+                          </w:p>
+                          <w:p>
+                            <w:pPr>
+                              <w:jc w:val="center"/>
+                            </w:pPr>
+                          </w:p>
+                        </w:txbxContent>
+                      </wps:txbx>
+                      <wps:bodyPr rot="0" spcFirstLastPara="0" vertOverflow="overflow" horzOverflow="overflow" vert="horz" wrap="square" lIns="91440" tIns="45720" rIns="91440" bIns="45720" numCol="1" spcCol="0" rtlCol="0" fromWordArt="0" anchor="ctr" anchorCtr="0" forceAA="0" compatLnSpc="1">
+                        <a:prstTxWarp prst="textNoShape">
+                          <a:avLst/>
+                        </a:prstTxWarp>
+                        <a:noAutofit/>
+                      </wps:bodyPr>
+                    </wps:wsp>
+                  </a:graphicData>
+                </a:graphic>
+                <wp14:sizeRelH relativeFrom="margin">
+                  <wp14:pctWidth>0</wp14:pctWidth>
+                </wp14:sizeRelH>
+                <wp14:sizeRelV relativeFrom="margin">
+                  <wp14:pctHeight>0</wp14:pctHeight>
+                </wp14:sizeRelV>
+              </wp:anchor>
+            </w:drawing>
+          </mc:Choice>
+          <mc:Fallback>
+            <w:pict>
+              <v:rect w14:anchorId="7EB7468C" id="Rectángulo 12" o:spid="_x0000_s1039" style="position:absolute;margin-left:40.35pt;margin-top:4pt;width:23.6pt;height:20.95pt;z-index:251655164;visibility:visible;mso-wrap-style:square;mso-width-percent:0;mso-height-percent:0;mso-wrap-distance-left:9pt;mso-wrap-distance-top:0;mso-wrap-distance-right:9pt;mso-wrap-distance-bottom:0;mso-position-horizontal:absolute;mso-position-horizontal-relative:text;mso-position-vertical:absolute;mso-position-vertical-relative:text;mso-width-percent:0;mso-height-percent:0;mso-width-relative:margin;mso-height-relative:margin;v-text-anchor:middle" o:gfxdata="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" fillcolor="white [3201]" strokecolor="black [3213]">
                 <v:textbox>
                   <w:txbxContent>
                     <w:p>
@@ -2161,6 +2377,8 @@
           </mc:Fallback>
         </mc:AlternateContent>
       </w:r>
+    </w:p>
+    <w:p>
       <w:r>
         <w:rPr>
           <w:noProof/>
@@ -2168,18 +2386,18 @@
         <mc:AlternateContent>
           <mc:Choice Requires="wps">
             <w:drawing>
-              <wp:anchor distT="0" distB="0" distL="114300" distR="114300" simplePos="0" relativeHeight="251656189" behindDoc="0" locked="0" layoutInCell="1" allowOverlap="1" wp14:anchorId="574EDDEA" wp14:editId="0D1CB1AD">
+              <wp:anchor distT="0" distB="0" distL="114300" distR="114300" simplePos="0" relativeHeight="251667456" behindDoc="0" locked="0" layoutInCell="1" allowOverlap="1" wp14:anchorId="64128822" wp14:editId="459EB28B">
                 <wp:simplePos x="0" y="0"/>
                 <wp:positionH relativeFrom="column">
-                  <wp:posOffset>264169</wp:posOffset>
+                  <wp:posOffset>508161</wp:posOffset>
                 </wp:positionH>
                 <wp:positionV relativeFrom="paragraph">
-                  <wp:posOffset>391814</wp:posOffset>
+                  <wp:posOffset>29845</wp:posOffset>
                 </wp:positionV>
-                <wp:extent cx="805218" cy="266131"/>
-                <wp:effectExtent l="0" t="0" r="13970" b="19685"/>
+                <wp:extent cx="299720" cy="266065"/>
+                <wp:effectExtent l="0" t="0" r="24130" b="19685"/>
                 <wp:wrapNone/>
-                <wp:docPr id="11" name="Rectángulo 11"/>
+                <wp:docPr id="10" name="Rectángulo 10"/>
                 <wp:cNvGraphicFramePr/>
                 <a:graphic xmlns:a="http://schemas.openxmlformats.org/drawingml/2006/main">
                   <a:graphicData uri="http://schemas.microsoft.com/office/word/2010/wordprocessingShape">
@@ -2188,7 +2406,7 @@
                       <wps:spPr>
                         <a:xfrm>
                           <a:off x="0" y="0"/>
-                          <a:ext cx="805218" cy="266131"/>
+                          <a:ext cx="299720" cy="266065"/>
                         </a:xfrm>
                         <a:prstGeom prst="rect">
                           <a:avLst/>
@@ -2219,14 +2437,6 @@
                             <w:pPr>
                               <w:jc w:val="center"/>
                             </w:pPr>
-                            <w:r>
-                              <w:t>Nombre: 2</w:t>
-                            </w:r>
-                          </w:p>
-                          <w:p>
-                            <w:pPr>
-                              <w:jc w:val="center"/>
-                            </w:pPr>
                           </w:p>
                         </w:txbxContent>
                       </wps:txbx>
@@ -2250,17 +2460,9 @@
           </mc:Choice>
           <mc:Fallback>
             <w:pict>
-              <v:rect w14:anchorId="574EDDEA" id="Rectángulo 11" o:spid="_x0000_s1038" style="position:absolute;left:0;text-align:left;margin-left:20.8pt;margin-top:30.85pt;width:63.4pt;height:20.95pt;z-index:251656189;visibility:visible;mso-wrap-style:square;mso-width-percent:0;mso-height-percent:0;mso-wrap-distance-left:9pt;mso-wrap-distance-top:0;mso-wrap-distance-right:9pt;mso-wrap-distance-bottom:0;mso-position-horizontal:absolute;mso-position-horizontal-relative:text;mso-position-vertical:absolute;mso-position-vertical-relative:text;mso-width-percent:0;mso-height-percent:0;mso-width-relative:margin;mso-height-relative:margin;v-text-anchor:middle" o:gfxdata="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" fillcolor="white [3201]" strokecolor="black [3213]">
+              <v:rect w14:anchorId="64128822" id="Rectángulo 10" o:spid="_x0000_s1040" style="position:absolute;margin-left:40pt;margin-top:2.35pt;width:23.6pt;height:20.95pt;z-index:251667456;visibility:visible;mso-wrap-style:square;mso-width-percent:0;mso-height-percent:0;mso-wrap-distance-left:9pt;mso-wrap-distance-top:0;mso-wrap-distance-right:9pt;mso-wrap-distance-bottom:0;mso-position-horizontal:absolute;mso-position-horizontal-relative:text;mso-position-vertical:absolute;mso-position-vertical-relative:text;mso-width-percent:0;mso-height-percent:0;mso-width-relative:margin;mso-height-relative:margin;v-text-anchor:middle" o:gfxdata="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" fillcolor="white [3201]" strokecolor="black [3213]">
                 <v:textbox>
                   <w:txbxContent>
-                    <w:p>
-                      <w:pPr>
-                        <w:jc w:val="center"/>
-                      </w:pPr>
-                      <w:r>
-                        <w:t>Nombre: 2</w:t>
-                      </w:r>
-                    </w:p>
                     <w:p>
                       <w:pPr>
                         <w:jc w:val="center"/>
@@ -2273,112 +2475,7 @@
           </mc:Fallback>
         </mc:AlternateContent>
       </w:r>
-      <w:r>
-        <w:rPr>
-          <w:noProof/>
-        </w:rPr>
-        <mc:AlternateContent>
-          <mc:Choice Requires="wps">
-            <w:drawing>
-              <wp:anchor distT="0" distB="0" distL="114300" distR="114300" simplePos="0" relativeHeight="251667456" behindDoc="0" locked="0" layoutInCell="1" allowOverlap="1" wp14:anchorId="64128822" wp14:editId="20D8EC94">
-                <wp:simplePos x="0" y="0"/>
-                <wp:positionH relativeFrom="column">
-                  <wp:posOffset>264169</wp:posOffset>
-                </wp:positionH>
-                <wp:positionV relativeFrom="paragraph">
-                  <wp:posOffset>125683</wp:posOffset>
-                </wp:positionV>
-                <wp:extent cx="805218" cy="266131"/>
-                <wp:effectExtent l="0" t="0" r="13970" b="19685"/>
-                <wp:wrapNone/>
-                <wp:docPr id="10" name="Rectángulo 10"/>
-                <wp:cNvGraphicFramePr/>
-                <a:graphic xmlns:a="http://schemas.openxmlformats.org/drawingml/2006/main">
-                  <a:graphicData uri="http://schemas.microsoft.com/office/word/2010/wordprocessingShape">
-                    <wps:wsp>
-                      <wps:cNvSpPr/>
-                      <wps:spPr>
-                        <a:xfrm>
-                          <a:off x="0" y="0"/>
-                          <a:ext cx="805218" cy="266131"/>
-                        </a:xfrm>
-                        <a:prstGeom prst="rect">
-                          <a:avLst/>
-                        </a:prstGeom>
-                        <a:ln w="9525">
-                          <a:solidFill>
-                            <a:schemeClr val="tx1"/>
-                          </a:solidFill>
-                        </a:ln>
-                      </wps:spPr>
-                      <wps:style>
-                        <a:lnRef idx="2">
-                          <a:schemeClr val="accent6"/>
-                        </a:lnRef>
-                        <a:fillRef idx="1">
-                          <a:schemeClr val="lt1"/>
-                        </a:fillRef>
-                        <a:effectRef idx="0">
-                          <a:schemeClr val="accent6"/>
-                        </a:effectRef>
-                        <a:fontRef idx="minor">
-                          <a:schemeClr val="dk1"/>
-                        </a:fontRef>
-                      </wps:style>
-                      <wps:txbx>
-                        <w:txbxContent>
-                          <w:p>
-                            <w:pPr>
-                              <w:jc w:val="center"/>
-                            </w:pPr>
-                            <w:r>
-                              <w:t>Vértice</w:t>
-                            </w:r>
-                          </w:p>
-                        </w:txbxContent>
-                      </wps:txbx>
-                      <wps:bodyPr rot="0" spcFirstLastPara="0" vertOverflow="overflow" horzOverflow="overflow" vert="horz" wrap="square" lIns="91440" tIns="45720" rIns="91440" bIns="45720" numCol="1" spcCol="0" rtlCol="0" fromWordArt="0" anchor="ctr" anchorCtr="0" forceAA="0" compatLnSpc="1">
-                        <a:prstTxWarp prst="textNoShape">
-                          <a:avLst/>
-                        </a:prstTxWarp>
-                        <a:noAutofit/>
-                      </wps:bodyPr>
-                    </wps:wsp>
-                  </a:graphicData>
-                </a:graphic>
-                <wp14:sizeRelH relativeFrom="margin">
-                  <wp14:pctWidth>0</wp14:pctWidth>
-                </wp14:sizeRelH>
-                <wp14:sizeRelV relativeFrom="margin">
-                  <wp14:pctHeight>0</wp14:pctHeight>
-                </wp14:sizeRelV>
-              </wp:anchor>
-            </w:drawing>
-          </mc:Choice>
-          <mc:Fallback>
-            <w:pict>
-              <v:rect w14:anchorId="64128822" id="Rectángulo 10" o:spid="_x0000_s1039" style="position:absolute;left:0;text-align:left;margin-left:20.8pt;margin-top:9.9pt;width:63.4pt;height:20.95pt;z-index:251667456;visibility:visible;mso-wrap-style:square;mso-width-percent:0;mso-height-percent:0;mso-wrap-distance-left:9pt;mso-wrap-distance-top:0;mso-wrap-distance-right:9pt;mso-wrap-distance-bottom:0;mso-position-horizontal:absolute;mso-position-horizontal-relative:text;mso-position-vertical:absolute;mso-position-vertical-relative:text;mso-width-percent:0;mso-height-percent:0;mso-width-relative:margin;mso-height-relative:margin;v-text-anchor:middle" o:gfxdata="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" fillcolor="white [3201]" strokecolor="black [3213]">
-                <v:textbox>
-                  <w:txbxContent>
-                    <w:p>
-                      <w:pPr>
-                        <w:jc w:val="center"/>
-                      </w:pPr>
-                      <w:r>
-                        <w:t>Vértice</w:t>
-                      </w:r>
-                    </w:p>
-                  </w:txbxContent>
-                </v:textbox>
-              </v:rect>
-            </w:pict>
-          </mc:Fallback>
-        </mc:AlternateContent>
-      </w:r>
     </w:p>
-    <w:p/>
-    <w:p/>
-    <w:p/>
     <w:p/>
     <w:p>
       <w:pPr>
@@ -2390,7 +2487,200 @@
         <w:jc w:val="both"/>
       </w:pPr>
       <w:r>
-        <w:t>Es decir, una ciudad está representado por su nombre, y un puntero a la lista de aristas, las cuales incluyen la longitud de la arista (distancia entre ciudades), un puntero a la otra ciudad y por último un puntero a la siguiente arista en la lista. Por supuesto, Ciudad 1 y Ciudad 3 estarían representadas del mismo modo.</w:t>
+        <w:t xml:space="preserve">Es decir, una ciudad </w:t>
+      </w:r>
+      <w:r>
+        <w:t>es un valor en un array que contiene</w:t>
+      </w:r>
+      <w:r>
+        <w:t xml:space="preserve"> un puntero a la lista de aristas, las cuales incluyen la longitud de la arista (distancia entre ciudades), un</w:t>
+      </w:r>
+      <w:r>
+        <w:t>a variable que indique el valor</w:t>
+      </w:r>
+      <w:r>
+        <w:t xml:space="preserve"> a la otra ciudad y por último un puntero a la siguiente arista en la lista.</w:t>
+      </w:r>
+    </w:p>
+    <w:p>
+      <w:pPr>
+        <w:jc w:val="both"/>
+      </w:pPr>
+      <w:r>
+        <w:t xml:space="preserve">Ya que se usan las ciudades como índice del array, es necesario asignar a cada ciudad un valor numérico para poder utilizar éste como índice. Para ello, utilizaremos un </w:t>
+      </w:r>
+      <w:proofErr w:type="spellStart"/>
+      <w:r>
+        <w:t>hashing</w:t>
+      </w:r>
+      <w:proofErr w:type="spellEnd"/>
+      <w:r>
+        <w:t>.</w:t>
+      </w:r>
+    </w:p>
+    <w:p>
+      <w:r>
+        <w:br w:type="page"/>
+      </w:r>
+    </w:p>
+    <w:p>
+      <w:pPr>
+        <w:jc w:val="both"/>
+        <w:rPr>
+          <w:b/>
+          <w:bCs/>
+          <w:sz w:val="24"/>
+          <w:szCs w:val="24"/>
+        </w:rPr>
+      </w:pPr>
+      <w:r>
+        <w:rPr>
+          <w:b/>
+          <w:bCs/>
+          <w:sz w:val="24"/>
+          <w:szCs w:val="24"/>
+        </w:rPr>
+        <w:lastRenderedPageBreak/>
+        <w:t>Estructuras de datos utilizados:</w:t>
+      </w:r>
+    </w:p>
+    <w:p>
+      <w:pPr>
+        <w:jc w:val="both"/>
+      </w:pPr>
+      <w:r>
+        <w:rPr>
+          <w:u w:val="single"/>
+        </w:rPr>
+        <w:t>Grafo</w:t>
+      </w:r>
+      <w:r>
+        <w:t>:</w:t>
+      </w:r>
+    </w:p>
+    <w:p>
+      <w:pPr>
+        <w:jc w:val="both"/>
+      </w:pPr>
+      <w:r>
+        <w:t>El grafo es la principal estructura de datos que requerimos para implementar el mapa</w:t>
+      </w:r>
+      <w:r>
+        <w:t>. Está implementado mediante el método de listas enlazadas, como fue explicado en la anterior sección.</w:t>
+      </w:r>
+    </w:p>
+    <w:p>
+      <w:pPr>
+        <w:jc w:val="both"/>
+      </w:pPr>
+      <w:proofErr w:type="spellStart"/>
+      <w:r>
+        <w:rPr>
+          <w:u w:val="single"/>
+        </w:rPr>
+        <w:t>Hashing</w:t>
+      </w:r>
+      <w:proofErr w:type="spellEnd"/>
+      <w:r>
+        <w:t>:</w:t>
+      </w:r>
+    </w:p>
+    <w:p>
+      <w:pPr>
+        <w:jc w:val="both"/>
+      </w:pPr>
+      <w:r>
+        <w:t xml:space="preserve">El </w:t>
+      </w:r>
+      <w:proofErr w:type="spellStart"/>
+      <w:r>
+        <w:t>Hashing</w:t>
+      </w:r>
+      <w:proofErr w:type="spellEnd"/>
+      <w:r>
+        <w:t xml:space="preserve"> se utiliza para asignar valores numéricos a las diferentes ciudades, como se menciona en la sección anterior. En este caso hemos utilizado un </w:t>
+      </w:r>
+      <w:proofErr w:type="spellStart"/>
+      <w:r>
+        <w:t>hashing</w:t>
+      </w:r>
+      <w:proofErr w:type="spellEnd"/>
+      <w:r>
+        <w:t xml:space="preserve"> abierto debido a la necesidad de poder eliminar ciudades del conjunto.</w:t>
+      </w:r>
+    </w:p>
+    <w:p>
+      <w:pPr>
+        <w:jc w:val="both"/>
+      </w:pPr>
+      <w:proofErr w:type="spellStart"/>
+      <w:r>
+        <w:rPr>
+          <w:u w:val="single"/>
+        </w:rPr>
+        <w:t>Names</w:t>
+      </w:r>
+      <w:proofErr w:type="spellEnd"/>
+      <w:r>
+        <w:rPr>
+          <w:u w:val="single"/>
+        </w:rPr>
+        <w:t xml:space="preserve"> </w:t>
+      </w:r>
+      <w:r>
+        <w:rPr>
+          <w:u w:val="single"/>
+        </w:rPr>
+        <w:t>table</w:t>
+      </w:r>
+      <w:r>
+        <w:t>:</w:t>
+      </w:r>
+    </w:p>
+    <w:p>
+      <w:pPr>
+        <w:jc w:val="both"/>
+      </w:pPr>
+      <w:r>
+        <w:t xml:space="preserve">Es un conjunto de </w:t>
+      </w:r>
+      <w:proofErr w:type="spellStart"/>
+      <w:r>
+        <w:t>arrays</w:t>
+      </w:r>
+      <w:proofErr w:type="spellEnd"/>
+      <w:r>
+        <w:t xml:space="preserve"> que utilizamos para poder obtener el nombre de las ciudades mediante su valor de </w:t>
+      </w:r>
+      <w:proofErr w:type="spellStart"/>
+      <w:r>
+        <w:t>hashing</w:t>
+      </w:r>
+      <w:proofErr w:type="spellEnd"/>
+      <w:r>
+        <w:t xml:space="preserve">. </w:t>
+      </w:r>
+    </w:p>
+    <w:p>
+      <w:pPr>
+        <w:jc w:val="both"/>
+      </w:pPr>
+      <w:r>
+        <w:rPr>
+          <w:u w:val="single"/>
+        </w:rPr>
+        <w:t>Cola</w:t>
+      </w:r>
+      <w:r>
+        <w:t>:</w:t>
+      </w:r>
+    </w:p>
+    <w:p>
+      <w:pPr>
+        <w:jc w:val="both"/>
+      </w:pPr>
+      <w:r>
+        <w:t>¿…?</w:t>
       </w:r>
     </w:p>
     <w:sectPr>
@@ -2467,10 +2757,7 @@
       <w:t>, Sergio</w:t>
     </w:r>
     <w:r>
-      <w:t xml:space="preserve"> - </w:t>
-    </w:r>
-    <w:r>
-      <w:t>43480752B</w:t>
+      <w:t xml:space="preserve"> - 43480752B</w:t>
     </w:r>
     <w:r>
       <w:tab/>

</xml_diff>